<commit_message>
Instructivo para ejecutar programa.
</commit_message>
<xml_diff>
--- a/Instructivo.docx
+++ b/Instructivo.docx
@@ -1,6 +1,6 @@
 
 <file path=word/document.xml><?xml version="1.0" encoding="utf-8"?>
-<w:document xmlns:wpc="http://schemas.microsoft.com/office/word/2010/wordprocessingCanvas" xmlns:cx="http://schemas.microsoft.com/office/drawing/2014/chartex" xmlns:cx1="http://schemas.microsoft.com/office/drawing/2015/9/8/chartex" xmlns:cx2="http://schemas.microsoft.com/office/drawing/2015/10/21/chartex" xmlns:cx3="http://schemas.microsoft.com/office/drawing/2016/5/9/chartex" xmlns:cx4="http://schemas.microsoft.com/office/drawing/2016/5/10/chartex" xmlns:cx5="http://schemas.microsoft.com/office/drawing/2016/5/11/chartex" xmlns:cx6="http://schemas.microsoft.com/office/drawing/2016/5/12/chartex" xmlns:cx7="http://schemas.microsoft.com/office/drawing/2016/5/13/chartex" xmlns:cx8="http://schemas.microsoft.com/office/drawing/2016/5/14/chartex" xmlns:mc="http://schemas.openxmlformats.org/markup-compatibility/2006" xmlns:aink="http://schemas.microsoft.com/office/drawing/2016/ink" xmlns:am3d="http://schemas.microsoft.com/office/drawing/2017/model3d" xmlns:o="urn:schemas-microsoft-com:office:office" xmlns:r="http://schemas.openxmlformats.org/officeDocument/2006/relationships" xmlns:m="http://schemas.openxmlformats.org/officeDocument/2006/math" xmlns:v="urn:schemas-microsoft-com:vml" xmlns:wp14="http://schemas.microsoft.com/office/word/2010/wordprocessingDrawing" xmlns:wp="http://schemas.openxmlformats.org/drawingml/2006/wordprocessingDrawing" xmlns:w10="urn:schemas-microsoft-com:office:word" xmlns:w="http://schemas.openxmlformats.org/wordprocessingml/2006/main" xmlns:w14="http://schemas.microsoft.com/office/word/2010/wordml" xmlns:w15="http://schemas.microsoft.com/office/word/2012/wordml" xmlns:w16cid="http://schemas.microsoft.com/office/word/2016/wordml/cid" xmlns:w16se="http://schemas.microsoft.com/office/word/2015/wordml/symex" xmlns:wpg="http://schemas.microsoft.com/office/word/2010/wordprocessingGroup" xmlns:wpi="http://schemas.microsoft.com/office/word/2010/wordprocessingInk" xmlns:wne="http://schemas.microsoft.com/office/word/2006/wordml" xmlns:wps="http://schemas.microsoft.com/office/word/2010/wordprocessingShape" mc:Ignorable="w14 w15 w16se w16cid wp14">
+<w:document xmlns:wpc="http://schemas.microsoft.com/office/word/2010/wordprocessingCanvas" xmlns:cx="http://schemas.microsoft.com/office/drawing/2014/chartex" xmlns:cx1="http://schemas.microsoft.com/office/drawing/2015/9/8/chartex" xmlns:cx2="http://schemas.microsoft.com/office/drawing/2015/10/21/chartex" xmlns:cx3="http://schemas.microsoft.com/office/drawing/2016/5/9/chartex" xmlns:cx4="http://schemas.microsoft.com/office/drawing/2016/5/10/chartex" xmlns:cx5="http://schemas.microsoft.com/office/drawing/2016/5/11/chartex" xmlns:cx6="http://schemas.microsoft.com/office/drawing/2016/5/12/chartex" xmlns:cx7="http://schemas.microsoft.com/office/drawing/2016/5/13/chartex" xmlns:cx8="http://schemas.microsoft.com/office/drawing/2016/5/14/chartex" xmlns:mc="http://schemas.openxmlformats.org/markup-compatibility/2006" xmlns:aink="http://schemas.microsoft.com/office/drawing/2016/ink" xmlns:am3d="http://schemas.microsoft.com/office/drawing/2017/model3d" xmlns:o="urn:schemas-microsoft-com:office:office" xmlns:r="http://schemas.openxmlformats.org/officeDocument/2006/relationships" xmlns:m="http://schemas.openxmlformats.org/officeDocument/2006/math" xmlns:v="urn:schemas-microsoft-com:vml" xmlns:wp14="http://schemas.microsoft.com/office/word/2010/wordprocessingDrawing" xmlns:wp="http://schemas.openxmlformats.org/drawingml/2006/wordprocessingDrawing" xmlns:w10="urn:schemas-microsoft-com:office:word" xmlns:w="http://schemas.openxmlformats.org/wordprocessingml/2006/main" xmlns:w14="http://schemas.microsoft.com/office/word/2010/wordml" xmlns:w15="http://schemas.microsoft.com/office/word/2012/wordml" xmlns:w16cex="http://schemas.microsoft.com/office/word/2018/wordml/cex" xmlns:w16cid="http://schemas.microsoft.com/office/word/2016/wordml/cid" xmlns:w16="http://schemas.microsoft.com/office/word/2018/wordml" xmlns:w16se="http://schemas.microsoft.com/office/word/2015/wordml/symex" xmlns:wpg="http://schemas.microsoft.com/office/word/2010/wordprocessingGroup" xmlns:wpi="http://schemas.microsoft.com/office/word/2010/wordprocessingInk" xmlns:wne="http://schemas.microsoft.com/office/word/2006/wordml" xmlns:wps="http://schemas.microsoft.com/office/word/2010/wordprocessingShape" mc:Ignorable="w14 w15 w16se w16cid w16 w16cex wp14">
   <w:body>
     <w:p>
       <w:pPr>
@@ -12,7 +12,19 @@
         <w:rPr>
           <w:lang w:val="es-CL"/>
         </w:rPr>
-        <w:t>Instructivo:</w:t>
+        <w:t>Instructivo</w:t>
+      </w:r>
+      <w:r>
+        <w:rPr>
+          <w:lang w:val="es-CL"/>
+        </w:rPr>
+        <w:t xml:space="preserve"> de funcionamiento</w:t>
+      </w:r>
+      <w:r>
+        <w:rPr>
+          <w:lang w:val="es-CL"/>
+        </w:rPr>
+        <w:t>:</w:t>
       </w:r>
     </w:p>
     <w:p>
@@ -38,21 +50,7 @@
         <w:rPr>
           <w:lang w:val="es-CL"/>
         </w:rPr>
-        <w:t xml:space="preserve">Este puede crear sesión, puede realizar un </w:t>
-      </w:r>
-      <w:proofErr w:type="gramStart"/>
-      <w:r>
-        <w:rPr>
-          <w:lang w:val="es-CL"/>
-        </w:rPr>
-        <w:t>crud(</w:t>
-      </w:r>
-      <w:proofErr w:type="gramEnd"/>
-      <w:r>
-        <w:rPr>
-          <w:lang w:val="es-CL"/>
-        </w:rPr>
-        <w:t>crear, ver o leer, actualizar y borrar) sobre los usuarios registrados.</w:t>
+        <w:t>Este puede crear sesión, puede realizar un crud(crear, ver o leer, actualizar y borrar) sobre los usuarios registrados.</w:t>
       </w:r>
     </w:p>
     <w:p>
@@ -73,169 +71,493 @@
           <w:lang w:val="es-CL"/>
         </w:rPr>
         <w:t xml:space="preserve">Alumno: Este puede crear la tesis, completar con sus respectivos campos, puede ver los campos completados en esta, puede eliminarla, y por </w:t>
+      </w:r>
+      <w:r>
+        <w:rPr>
+          <w:lang w:val="es-CL"/>
+        </w:rPr>
+        <w:t>último</w:t>
+      </w:r>
+      <w:r>
+        <w:rPr>
+          <w:lang w:val="es-CL"/>
+        </w:rPr>
+        <w:t xml:space="preserve"> puede editar los campos de la tesis, siempre y cuando el profesor no haya dado </w:t>
+      </w:r>
+      <w:r>
+        <w:rPr>
+          <w:lang w:val="es-CL"/>
+        </w:rPr>
+        <w:t>clic</w:t>
+      </w:r>
+      <w:r>
+        <w:rPr>
+          <w:lang w:val="es-CL"/>
+        </w:rPr>
+        <w:t>, ni en evaluar ni en editar.</w:t>
+      </w:r>
+    </w:p>
+    <w:p>
+      <w:pPr>
+        <w:rPr>
+          <w:lang w:val="es-CL"/>
+        </w:rPr>
+      </w:pPr>
+    </w:p>
+    <w:p>
+      <w:pPr>
+        <w:rPr>
+          <w:lang w:val="es-CL"/>
+        </w:rPr>
+      </w:pPr>
+      <w:r>
+        <w:rPr>
+          <w:lang w:val="es-CL"/>
+        </w:rPr>
+        <w:t>Profesor: El profesor puede editar, evaluar, y ver en detalle la información de las tesis inscritas en las que el es profesor guía.</w:t>
+      </w:r>
+      <w:r>
+        <w:rPr>
+          <w:lang w:val="es-CL"/>
+        </w:rPr>
+        <w:t xml:space="preserve"> </w:t>
+      </w:r>
+      <w:r>
+        <w:rPr>
+          <w:lang w:val="es-CL"/>
+        </w:rPr>
+        <w:t>Además</w:t>
+      </w:r>
+      <w:r>
+        <w:rPr>
+          <w:lang w:val="es-CL"/>
+        </w:rPr>
+        <w:t xml:space="preserve"> de enviar los formularios de tesis al director de tesis, o rechazarla y devolverla al alumno. El profesor tiene una vista de tesis en espera, es decir, las tesis que aun no han sido aprobadas por el director de tesis y las tesis que ya están aceptadas o inscritas por el director de tesis.</w:t>
+      </w:r>
+    </w:p>
+    <w:p>
+      <w:pPr>
+        <w:rPr>
+          <w:lang w:val="es-CL"/>
+        </w:rPr>
+      </w:pPr>
+      <w:r>
+        <w:rPr>
+          <w:lang w:val="es-CL"/>
+        </w:rPr>
+        <w:t>Director de tesis: tiene solicitudes de tesis que puede aprobar o rechazar, si las rechaza desaparecen de su vista de solicitudes, y le aparecen al profesor o al alumno, el estado de este volverá atrás(Alumno: estado1=1, estado2=null, Profesor: estado1=2,estado2=null)</w:t>
+      </w:r>
+      <w:r>
+        <w:rPr>
+          <w:lang w:val="es-CL"/>
+        </w:rPr>
+        <w:t>,</w:t>
+      </w:r>
+      <w:r>
+        <w:rPr>
+          <w:lang w:val="es-CL"/>
+        </w:rPr>
+        <w:t xml:space="preserve"> dependiendo si quien edite primero el documento es el profesor o el alumno.</w:t>
+      </w:r>
+    </w:p>
+    <w:p>
+      <w:pPr>
+        <w:rPr>
+          <w:lang w:val="es-CL"/>
+        </w:rPr>
+      </w:pPr>
+      <w:r>
+        <w:rPr>
+          <w:lang w:val="es-CL"/>
+        </w:rPr>
+        <w:t>Cuando la tesis es inscrita, el alumno ahora podrá pedir nota pendiente 1 vez, y posteriormente pedir nota de prorroga todas las veces que estime conveniente. Además de poder subir su constancia de examen todas las veces que sea necesaria, siempre y cuando no se haya cumplido su fecha de presentación.</w:t>
+      </w:r>
+    </w:p>
+    <w:p>
+      <w:pPr>
+        <w:rPr>
+          <w:lang w:val="es-CL"/>
+        </w:rPr>
+      </w:pPr>
+      <w:r>
+        <w:rPr>
+          <w:lang w:val="es-CL"/>
+        </w:rPr>
+        <w:t xml:space="preserve">Secretaria: Puede ver una lista de alumnos con tesis inscritas, y una vez que el alumno subió su constancia de examen, registrar la fecha de presentación de tesis, generar el acta de tesis, subir el acta de tesis, y por </w:t>
+      </w:r>
+      <w:r>
+        <w:rPr>
+          <w:lang w:val="es-CL"/>
+        </w:rPr>
+        <w:t>último</w:t>
+      </w:r>
+      <w:r>
+        <w:rPr>
+          <w:lang w:val="es-CL"/>
+        </w:rPr>
+        <w:t xml:space="preserve"> colocar la nota con la que se evaluó al alumno.</w:t>
+      </w:r>
+    </w:p>
+    <w:p>
+      <w:pPr>
+        <w:rPr>
+          <w:lang w:val="es-CL"/>
+        </w:rPr>
+      </w:pPr>
+    </w:p>
+    <w:p>
+      <w:pPr>
+        <w:rPr>
+          <w:lang w:val="es-CL"/>
+        </w:rPr>
+      </w:pPr>
+    </w:p>
+    <w:p>
+      <w:pPr>
+        <w:rPr>
+          <w:lang w:val="es-CL"/>
+        </w:rPr>
+      </w:pPr>
+    </w:p>
+    <w:p>
+      <w:pPr>
+        <w:rPr>
+          <w:lang w:val="es-CL"/>
+        </w:rPr>
+      </w:pPr>
+    </w:p>
+    <w:p>
+      <w:pPr>
+        <w:rPr>
+          <w:lang w:val="es-CL"/>
+        </w:rPr>
+      </w:pPr>
+    </w:p>
+    <w:p>
+      <w:pPr>
+        <w:rPr>
+          <w:lang w:val="es-CL"/>
+        </w:rPr>
+      </w:pPr>
+    </w:p>
+    <w:p>
+      <w:pPr>
+        <w:rPr>
+          <w:lang w:val="es-CL"/>
+        </w:rPr>
+      </w:pPr>
+    </w:p>
+    <w:p>
+      <w:pPr>
+        <w:rPr>
+          <w:lang w:val="es-CL"/>
+        </w:rPr>
+      </w:pPr>
+    </w:p>
+    <w:p>
+      <w:pPr>
+        <w:rPr>
+          <w:lang w:val="es-CL"/>
+        </w:rPr>
+      </w:pPr>
+    </w:p>
+    <w:p>
+      <w:pPr>
+        <w:rPr>
+          <w:lang w:val="es-CL"/>
+        </w:rPr>
+      </w:pPr>
+    </w:p>
+    <w:p>
+      <w:pPr>
+        <w:rPr>
+          <w:lang w:val="es-CL"/>
+        </w:rPr>
+      </w:pPr>
+    </w:p>
+    <w:p>
+      <w:pPr>
+        <w:rPr>
+          <w:lang w:val="es-CL"/>
+        </w:rPr>
+      </w:pPr>
+      <w:r>
+        <w:rPr>
+          <w:lang w:val="es-CL"/>
+        </w:rPr>
+        <w:lastRenderedPageBreak/>
+        <w:tab/>
+      </w:r>
+      <w:r>
+        <w:rPr>
+          <w:lang w:val="es-CL"/>
+        </w:rPr>
+        <w:tab/>
+      </w:r>
+      <w:r>
+        <w:rPr>
+          <w:lang w:val="es-CL"/>
+        </w:rPr>
+        <w:tab/>
+        <w:t>Instructivo para hacer funcionar el programa:</w:t>
+      </w:r>
+    </w:p>
+    <w:p>
+      <w:pPr>
+        <w:rPr>
+          <w:lang w:val="es-CL"/>
+        </w:rPr>
+      </w:pPr>
+      <w:r>
+        <w:rPr>
+          <w:lang w:val="es-CL"/>
+        </w:rPr>
+        <w:t>Abrir esta carpeta:</w:t>
+      </w:r>
+    </w:p>
+    <w:p>
+      <w:pPr>
+        <w:rPr>
+          <w:lang w:val="es-CL"/>
+        </w:rPr>
+      </w:pPr>
+      <w:r>
+        <w:rPr>
+          <w:noProof/>
+          <w:lang w:val="es-CL"/>
+        </w:rPr>
+        <w:drawing>
+          <wp:inline distT="0" distB="0" distL="0" distR="0" wp14:anchorId="2084A372" wp14:editId="61FA8676">
+            <wp:extent cx="5391150" cy="2266950"/>
+            <wp:effectExtent l="0" t="0" r="0" b="0"/>
+            <wp:docPr id="1" name="Picture 1"/>
+            <wp:cNvGraphicFramePr>
+              <a:graphicFrameLocks xmlns:a="http://schemas.openxmlformats.org/drawingml/2006/main" noChangeAspect="1"/>
+            </wp:cNvGraphicFramePr>
+            <a:graphic xmlns:a="http://schemas.openxmlformats.org/drawingml/2006/main">
+              <a:graphicData uri="http://schemas.openxmlformats.org/drawingml/2006/picture">
+                <pic:pic xmlns:pic="http://schemas.openxmlformats.org/drawingml/2006/picture">
+                  <pic:nvPicPr>
+                    <pic:cNvPr id="0" name="Picture 1"/>
+                    <pic:cNvPicPr>
+                      <a:picLocks noChangeAspect="1" noChangeArrowheads="1"/>
+                    </pic:cNvPicPr>
+                  </pic:nvPicPr>
+                  <pic:blipFill>
+                    <a:blip r:embed="rId4" cstate="print">
+                      <a:extLst>
+                        <a:ext uri="{28A0092B-C50C-407E-A947-70E740481C1C}">
+                          <a14:useLocalDpi xmlns:a14="http://schemas.microsoft.com/office/drawing/2010/main" val="0"/>
+                        </a:ext>
+                      </a:extLst>
+                    </a:blip>
+                    <a:srcRect/>
+                    <a:stretch>
+                      <a:fillRect/>
+                    </a:stretch>
+                  </pic:blipFill>
+                  <pic:spPr bwMode="auto">
+                    <a:xfrm>
+                      <a:off x="0" y="0"/>
+                      <a:ext cx="5391150" cy="2266950"/>
+                    </a:xfrm>
+                    <a:prstGeom prst="rect">
+                      <a:avLst/>
+                    </a:prstGeom>
+                    <a:noFill/>
+                    <a:ln>
+                      <a:noFill/>
+                    </a:ln>
+                  </pic:spPr>
+                </pic:pic>
+              </a:graphicData>
+            </a:graphic>
+          </wp:inline>
+        </w:drawing>
+      </w:r>
+    </w:p>
+    <w:p>
+      <w:pPr>
+        <w:rPr>
+          <w:lang w:val="es-CL"/>
+        </w:rPr>
+      </w:pPr>
+    </w:p>
+    <w:p>
+      <w:pPr>
+        <w:rPr>
+          <w:lang w:val="es-CL"/>
+        </w:rPr>
+      </w:pPr>
+      <w:r>
+        <w:rPr>
+          <w:lang w:val="es-CL"/>
+        </w:rPr>
+        <w:t>Descargar este archivo:</w:t>
+      </w:r>
+    </w:p>
+    <w:p>
+      <w:pPr>
+        <w:rPr>
+          <w:lang w:val="es-CL"/>
+        </w:rPr>
+      </w:pPr>
+      <w:r>
+        <w:rPr>
+          <w:noProof/>
+          <w:lang w:val="es-CL"/>
+        </w:rPr>
+        <w:drawing>
+          <wp:inline distT="0" distB="0" distL="0" distR="0" wp14:anchorId="58169E9A" wp14:editId="2DFEB34B">
+            <wp:extent cx="5391150" cy="609600"/>
+            <wp:effectExtent l="0" t="0" r="0" b="0"/>
+            <wp:docPr id="2" name="Picture 2"/>
+            <wp:cNvGraphicFramePr>
+              <a:graphicFrameLocks xmlns:a="http://schemas.openxmlformats.org/drawingml/2006/main" noChangeAspect="1"/>
+            </wp:cNvGraphicFramePr>
+            <a:graphic xmlns:a="http://schemas.openxmlformats.org/drawingml/2006/main">
+              <a:graphicData uri="http://schemas.openxmlformats.org/drawingml/2006/picture">
+                <pic:pic xmlns:pic="http://schemas.openxmlformats.org/drawingml/2006/picture">
+                  <pic:nvPicPr>
+                    <pic:cNvPr id="0" name="Picture 2"/>
+                    <pic:cNvPicPr>
+                      <a:picLocks noChangeAspect="1" noChangeArrowheads="1"/>
+                    </pic:cNvPicPr>
+                  </pic:nvPicPr>
+                  <pic:blipFill>
+                    <a:blip r:embed="rId5">
+                      <a:extLst>
+                        <a:ext uri="{28A0092B-C50C-407E-A947-70E740481C1C}">
+                          <a14:useLocalDpi xmlns:a14="http://schemas.microsoft.com/office/drawing/2010/main" val="0"/>
+                        </a:ext>
+                      </a:extLst>
+                    </a:blip>
+                    <a:srcRect/>
+                    <a:stretch>
+                      <a:fillRect/>
+                    </a:stretch>
+                  </pic:blipFill>
+                  <pic:spPr bwMode="auto">
+                    <a:xfrm>
+                      <a:off x="0" y="0"/>
+                      <a:ext cx="5391150" cy="609600"/>
+                    </a:xfrm>
+                    <a:prstGeom prst="rect">
+                      <a:avLst/>
+                    </a:prstGeom>
+                    <a:noFill/>
+                    <a:ln>
+                      <a:noFill/>
+                    </a:ln>
+                  </pic:spPr>
+                </pic:pic>
+              </a:graphicData>
+            </a:graphic>
+          </wp:inline>
+        </w:drawing>
+      </w:r>
+    </w:p>
+    <w:p>
+      <w:pPr>
+        <w:rPr>
+          <w:lang w:val="es-CL"/>
+        </w:rPr>
+      </w:pPr>
+      <w:r>
+        <w:rPr>
+          <w:lang w:val="es-CL"/>
+        </w:rPr>
+        <w:t>Dar click en importar seleccionar archivo y buscar el archivo tesis2.sql descargado anteriormente.</w:t>
+      </w:r>
+    </w:p>
+    <w:p>
+      <w:pPr>
+        <w:rPr>
+          <w:lang w:val="es-CL"/>
+        </w:rPr>
+      </w:pPr>
+      <w:r>
+        <w:rPr>
+          <w:noProof/>
+          <w:lang w:val="es-CL"/>
+        </w:rPr>
+        <w:drawing>
+          <wp:inline distT="0" distB="0" distL="0" distR="0" wp14:anchorId="5B50E5E4" wp14:editId="48CD2371">
+            <wp:extent cx="5391150" cy="2571750"/>
+            <wp:effectExtent l="0" t="0" r="0" b="0"/>
+            <wp:docPr id="3" name="Picture 3"/>
+            <wp:cNvGraphicFramePr>
+              <a:graphicFrameLocks xmlns:a="http://schemas.openxmlformats.org/drawingml/2006/main" noChangeAspect="1"/>
+            </wp:cNvGraphicFramePr>
+            <a:graphic xmlns:a="http://schemas.openxmlformats.org/drawingml/2006/main">
+              <a:graphicData uri="http://schemas.openxmlformats.org/drawingml/2006/picture">
+                <pic:pic xmlns:pic="http://schemas.openxmlformats.org/drawingml/2006/picture">
+                  <pic:nvPicPr>
+                    <pic:cNvPr id="0" name="Picture 3"/>
+                    <pic:cNvPicPr>
+                      <a:picLocks noChangeAspect="1" noChangeArrowheads="1"/>
+                    </pic:cNvPicPr>
+                  </pic:nvPicPr>
+                  <pic:blipFill>
+                    <a:blip r:embed="rId6">
+                      <a:extLst>
+                        <a:ext uri="{28A0092B-C50C-407E-A947-70E740481C1C}">
+                          <a14:useLocalDpi xmlns:a14="http://schemas.microsoft.com/office/drawing/2010/main" val="0"/>
+                        </a:ext>
+                      </a:extLst>
+                    </a:blip>
+                    <a:srcRect/>
+                    <a:stretch>
+                      <a:fillRect/>
+                    </a:stretch>
+                  </pic:blipFill>
+                  <pic:spPr bwMode="auto">
+                    <a:xfrm>
+                      <a:off x="0" y="0"/>
+                      <a:ext cx="5391150" cy="2571750"/>
+                    </a:xfrm>
+                    <a:prstGeom prst="rect">
+                      <a:avLst/>
+                    </a:prstGeom>
+                    <a:noFill/>
+                    <a:ln>
+                      <a:noFill/>
+                    </a:ln>
+                  </pic:spPr>
+                </pic:pic>
+              </a:graphicData>
+            </a:graphic>
+          </wp:inline>
+        </w:drawing>
+      </w:r>
+    </w:p>
+    <w:p>
+      <w:pPr>
+        <w:rPr>
+          <w:lang w:val="es-CL"/>
+        </w:rPr>
+      </w:pPr>
+      <w:r>
+        <w:rPr>
+          <w:lang w:val="es-CL"/>
+        </w:rPr>
+        <w:t>Posteriormente abrir la carpeta tesis(cd tesis) de la primera imagen y ejecutar el comando de laravel php artisan serve.</w:t>
+      </w:r>
+    </w:p>
+    <w:p>
+      <w:pPr>
+        <w:rPr>
+          <w:lang w:val="es-CL"/>
+        </w:rPr>
+      </w:pPr>
+      <w:r>
+        <w:rPr>
+          <w:lang w:val="es-CL"/>
+        </w:rPr>
+        <w:t>Cualquier duda o consulta escribir a leonardo211294@gmail.com</w:t>
       </w:r>
       <w:bookmarkStart w:id="0" w:name="_GoBack"/>
       <w:bookmarkEnd w:id="0"/>
-      <w:r>
-        <w:rPr>
-          <w:lang w:val="es-CL"/>
-        </w:rPr>
-        <w:t>último</w:t>
-      </w:r>
-      <w:r>
-        <w:rPr>
-          <w:lang w:val="es-CL"/>
-        </w:rPr>
-        <w:t xml:space="preserve"> puede editar los campos de la tesis, siempre y cuando el profesor no haya dado </w:t>
-      </w:r>
-      <w:r>
-        <w:rPr>
-          <w:lang w:val="es-CL"/>
-        </w:rPr>
-        <w:t>clic</w:t>
-      </w:r>
-      <w:r>
-        <w:rPr>
-          <w:lang w:val="es-CL"/>
-        </w:rPr>
-        <w:t>, ni en evaluar ni en editar.</w:t>
-      </w:r>
-    </w:p>
-    <w:p>
-      <w:pPr>
-        <w:rPr>
-          <w:lang w:val="es-CL"/>
-        </w:rPr>
-      </w:pPr>
-    </w:p>
-    <w:p>
-      <w:pPr>
-        <w:rPr>
-          <w:lang w:val="es-CL"/>
-        </w:rPr>
-      </w:pPr>
-      <w:r>
-        <w:rPr>
-          <w:lang w:val="es-CL"/>
-        </w:rPr>
-        <w:t>Profesor: El profesor puede editar, evaluar, y ver en detalle la información de las tesis inscritas en las que el es profesor guía.</w:t>
-      </w:r>
-      <w:r>
-        <w:rPr>
-          <w:lang w:val="es-CL"/>
-        </w:rPr>
-        <w:t xml:space="preserve"> </w:t>
-      </w:r>
-      <w:r>
-        <w:rPr>
-          <w:lang w:val="es-CL"/>
-        </w:rPr>
-        <w:t>Además</w:t>
-      </w:r>
-      <w:r>
-        <w:rPr>
-          <w:lang w:val="es-CL"/>
-        </w:rPr>
-        <w:t xml:space="preserve"> de enviar los formularios de tesis al director de tesis, o rechazarla y devolverla al alumno. El profesor tiene una vista de tesis en espera, es decir, las tesis que aun no han sido aprobadas por el director de tesis y las tesis que ya están aceptadas o inscritas por el director de tesis.</w:t>
-      </w:r>
-    </w:p>
-    <w:p>
-      <w:pPr>
-        <w:rPr>
-          <w:lang w:val="es-CL"/>
-        </w:rPr>
-      </w:pPr>
-      <w:r>
-        <w:rPr>
-          <w:lang w:val="es-CL"/>
-        </w:rPr>
-        <w:t xml:space="preserve">Director de tesis: tiene solicitudes de tesis que puede aprobar o rechazar, si las rechaza desaparecen de su vista de solicitudes, y le aparecen al profesor o al alumno, el estado de este volverá </w:t>
-      </w:r>
-      <w:proofErr w:type="gramStart"/>
-      <w:r>
-        <w:rPr>
-          <w:lang w:val="es-CL"/>
-        </w:rPr>
-        <w:t>atrás(</w:t>
-      </w:r>
-      <w:proofErr w:type="gramEnd"/>
-      <w:r>
-        <w:rPr>
-          <w:lang w:val="es-CL"/>
-        </w:rPr>
-        <w:t>Alumno: estado1=1, estado2=null, Profesor: estado1=2,estado2=null)</w:t>
-      </w:r>
-      <w:r>
-        <w:rPr>
-          <w:lang w:val="es-CL"/>
-        </w:rPr>
-        <w:t>,</w:t>
-      </w:r>
-      <w:r>
-        <w:rPr>
-          <w:lang w:val="es-CL"/>
-        </w:rPr>
-        <w:t xml:space="preserve"> dependiendo si quien edite primero el documento es el profesor o el alumno.</w:t>
-      </w:r>
-    </w:p>
-    <w:p>
-      <w:pPr>
-        <w:rPr>
-          <w:lang w:val="es-CL"/>
-        </w:rPr>
-      </w:pPr>
-      <w:r>
-        <w:rPr>
-          <w:lang w:val="es-CL"/>
-        </w:rPr>
-        <w:t>Cuando la tesis es inscrita, el alumno ahora podrá pedir nota pendiente 1 vez, y posteriormente pedir nota de prorroga todas las veces que estime conveniente. Además de poder subir su constancia de examen todas las veces que sea necesaria, siempre y cuando no se haya cumplido su fecha de presentación.</w:t>
-      </w:r>
-    </w:p>
-    <w:p>
-      <w:pPr>
-        <w:rPr>
-          <w:lang w:val="es-CL"/>
-        </w:rPr>
-      </w:pPr>
-      <w:r>
-        <w:rPr>
-          <w:lang w:val="es-CL"/>
-        </w:rPr>
-        <w:t xml:space="preserve">Secretaria: Puede ver una lista de alumnos con tesis inscritas, y una vez que el alumno subió su constancia de examen, registrar la fecha de presentación de tesis, generar el acta de tesis, subir el acta de tesis, y por </w:t>
-      </w:r>
-      <w:r>
-        <w:rPr>
-          <w:lang w:val="es-CL"/>
-        </w:rPr>
-        <w:t>último</w:t>
-      </w:r>
-      <w:r>
-        <w:rPr>
-          <w:lang w:val="es-CL"/>
-        </w:rPr>
-        <w:t xml:space="preserve"> colocar la nota con la que se evaluó al alumno.</w:t>
-      </w:r>
-    </w:p>
-    <w:p>
-      <w:pPr>
-        <w:rPr>
-          <w:lang w:val="es-CL"/>
-        </w:rPr>
-      </w:pPr>
-    </w:p>
-    <w:p>
-      <w:pPr>
-        <w:rPr>
-          <w:lang w:val="es-CL"/>
-        </w:rPr>
-      </w:pPr>
-    </w:p>
-    <w:p>
-      <w:pPr>
-        <w:rPr>
-          <w:lang w:val="es-CL"/>
-        </w:rPr>
-      </w:pPr>
     </w:p>
     <w:sectPr>
       <w:pgSz w:w="11906" w:h="16838"/>
@@ -248,7 +570,7 @@
 </file>
 
 <file path=word/styles.xml><?xml version="1.0" encoding="utf-8"?>
-<w:styles xmlns:mc="http://schemas.openxmlformats.org/markup-compatibility/2006" xmlns:r="http://schemas.openxmlformats.org/officeDocument/2006/relationships" xmlns:w="http://schemas.openxmlformats.org/wordprocessingml/2006/main" xmlns:w14="http://schemas.microsoft.com/office/word/2010/wordml" xmlns:w15="http://schemas.microsoft.com/office/word/2012/wordml" xmlns:w16cid="http://schemas.microsoft.com/office/word/2016/wordml/cid" xmlns:w16se="http://schemas.microsoft.com/office/word/2015/wordml/symex" mc:Ignorable="w14 w15 w16se w16cid">
+<w:styles xmlns:mc="http://schemas.openxmlformats.org/markup-compatibility/2006" xmlns:r="http://schemas.openxmlformats.org/officeDocument/2006/relationships" xmlns:w="http://schemas.openxmlformats.org/wordprocessingml/2006/main" xmlns:w14="http://schemas.microsoft.com/office/word/2010/wordml" xmlns:w15="http://schemas.microsoft.com/office/word/2012/wordml" xmlns:w16cex="http://schemas.microsoft.com/office/word/2018/wordml/cex" xmlns:w16cid="http://schemas.microsoft.com/office/word/2016/wordml/cid" xmlns:w16="http://schemas.microsoft.com/office/word/2018/wordml" xmlns:w16se="http://schemas.microsoft.com/office/word/2015/wordml/symex" mc:Ignorable="w14 w15 w16se w16cid w16 w16cex">
   <w:docDefaults>
     <w:rPrDefault>
       <w:rPr>

</xml_diff>

<commit_message>
Actualzacion de la base de datos,, corrigiendo error en generacion de word con lista de tesis de profesor en linea 99,, con parentesis mal cerrados, que impedian completar columna de observacion del director de escuela, y creacion de RegisterController de version anterior que habia sido eliminada sin esa intención
</commit_message>
<xml_diff>
--- a/Instructivo.docx
+++ b/Instructivo.docx
@@ -389,6 +389,13 @@
           <w:lang w:val="es-CL"/>
         </w:rPr>
       </w:pPr>
+    </w:p>
+    <w:p>
+      <w:pPr>
+        <w:rPr>
+          <w:lang w:val="es-CL"/>
+        </w:rPr>
+      </w:pPr>
       <w:r>
         <w:rPr>
           <w:lang w:val="es-CL"/>
@@ -469,6 +476,12 @@
         </w:rPr>
         <w:t>Dar click en importar seleccionar archivo y buscar el archivo tesis2.sql descargado anteriormente.</w:t>
       </w:r>
+      <w:r>
+        <w:rPr>
+          <w:lang w:val="es-CL"/>
+        </w:rPr>
+        <w:t xml:space="preserve"> </w:t>
+      </w:r>
     </w:p>
     <w:p>
       <w:pPr>
@@ -537,12 +550,1174 @@
           <w:lang w:val="es-CL"/>
         </w:rPr>
       </w:pPr>
-      <w:r>
-        <w:rPr>
-          <w:lang w:val="es-CL"/>
-        </w:rPr>
-        <w:t>Posteriormente abrir la carpeta tesis(cd tesis) de la primera imagen y ejecutar el comando de laravel php artisan serve.</w:t>
-      </w:r>
+    </w:p>
+    <w:p>
+      <w:pPr>
+        <w:rPr>
+          <w:lang w:val="es-CL"/>
+        </w:rPr>
+      </w:pPr>
+    </w:p>
+    <w:p>
+      <w:pPr>
+        <w:rPr>
+          <w:lang w:val="es-CL"/>
+        </w:rPr>
+      </w:pPr>
+    </w:p>
+    <w:p>
+      <w:pPr>
+        <w:rPr>
+          <w:lang w:val="es-CL"/>
+        </w:rPr>
+      </w:pPr>
+    </w:p>
+    <w:p>
+      <w:pPr>
+        <w:rPr>
+          <w:lang w:val="es-CL"/>
+        </w:rPr>
+      </w:pPr>
+      <w:r>
+        <w:rPr>
+          <w:lang w:val="es-CL"/>
+        </w:rPr>
+        <w:lastRenderedPageBreak/>
+        <w:t>Crear un archivo dentro de la carpeta tesis llamada .env q</w:t>
+      </w:r>
+      <w:r>
+        <w:rPr>
+          <w:lang w:val="es-CL"/>
+        </w:rPr>
+        <w:t>ue debe contener lo siguiente:</w:t>
+      </w:r>
+    </w:p>
+    <w:p>
+      <w:pPr>
+        <w:rPr>
+          <w:lang w:val="en-US"/>
+        </w:rPr>
+      </w:pPr>
+      <w:r>
+        <w:rPr>
+          <w:lang w:val="en-US"/>
+        </w:rPr>
+        <w:t>APP_NAME=Laravel</w:t>
+      </w:r>
+    </w:p>
+    <w:p>
+      <w:pPr>
+        <w:rPr>
+          <w:lang w:val="en-US"/>
+        </w:rPr>
+      </w:pPr>
+      <w:r>
+        <w:rPr>
+          <w:lang w:val="en-US"/>
+        </w:rPr>
+        <w:t>APP_ENV=local</w:t>
+      </w:r>
+    </w:p>
+    <w:p>
+      <w:pPr>
+        <w:rPr>
+          <w:lang w:val="en-US"/>
+        </w:rPr>
+      </w:pPr>
+      <w:r>
+        <w:rPr>
+          <w:lang w:val="en-US"/>
+        </w:rPr>
+        <w:t>APP_KEY=</w:t>
+      </w:r>
+    </w:p>
+    <w:p>
+      <w:pPr>
+        <w:rPr>
+          <w:lang w:val="en-US"/>
+        </w:rPr>
+      </w:pPr>
+      <w:r>
+        <w:rPr>
+          <w:lang w:val="en-US"/>
+        </w:rPr>
+        <w:t>APP_DEBUG=true</w:t>
+      </w:r>
+    </w:p>
+    <w:p>
+      <w:pPr>
+        <w:rPr>
+          <w:lang w:val="en-US"/>
+        </w:rPr>
+      </w:pPr>
+      <w:r>
+        <w:rPr>
+          <w:lang w:val="en-US"/>
+        </w:rPr>
+        <w:t>APP_URL=http://localhost:8000</w:t>
+      </w:r>
+    </w:p>
+    <w:p>
+      <w:pPr>
+        <w:rPr>
+          <w:lang w:val="en-US"/>
+        </w:rPr>
+      </w:pPr>
+    </w:p>
+    <w:p>
+      <w:pPr>
+        <w:rPr>
+          <w:lang w:val="en-US"/>
+        </w:rPr>
+      </w:pPr>
+      <w:r>
+        <w:rPr>
+          <w:lang w:val="en-US"/>
+        </w:rPr>
+        <w:t>LOG_CHANNEL=stack</w:t>
+      </w:r>
+    </w:p>
+    <w:p>
+      <w:pPr>
+        <w:rPr>
+          <w:lang w:val="en-US"/>
+        </w:rPr>
+      </w:pPr>
+    </w:p>
+    <w:p>
+      <w:pPr>
+        <w:rPr>
+          <w:lang w:val="en-US"/>
+        </w:rPr>
+      </w:pPr>
+      <w:r>
+        <w:rPr>
+          <w:lang w:val="en-US"/>
+        </w:rPr>
+        <w:t>DB_CONNECTION=mysql</w:t>
+      </w:r>
+    </w:p>
+    <w:p>
+      <w:pPr>
+        <w:rPr>
+          <w:lang w:val="en-US"/>
+        </w:rPr>
+      </w:pPr>
+      <w:r>
+        <w:rPr>
+          <w:lang w:val="en-US"/>
+        </w:rPr>
+        <w:t>DB_HOST=127.0.0.1</w:t>
+      </w:r>
+    </w:p>
+    <w:p>
+      <w:pPr>
+        <w:rPr>
+          <w:lang w:val="en-US"/>
+        </w:rPr>
+      </w:pPr>
+      <w:r>
+        <w:rPr>
+          <w:lang w:val="en-US"/>
+        </w:rPr>
+        <w:t>DB_PORT=3306</w:t>
+      </w:r>
+    </w:p>
+    <w:p>
+      <w:pPr>
+        <w:rPr>
+          <w:lang w:val="en-US"/>
+        </w:rPr>
+      </w:pPr>
+      <w:r>
+        <w:rPr>
+          <w:lang w:val="en-US"/>
+        </w:rPr>
+        <w:t>DB_DATABASE=tesis2</w:t>
+      </w:r>
+    </w:p>
+    <w:p>
+      <w:pPr>
+        <w:rPr>
+          <w:lang w:val="en-US"/>
+        </w:rPr>
+      </w:pPr>
+      <w:r>
+        <w:rPr>
+          <w:lang w:val="en-US"/>
+        </w:rPr>
+        <w:t>DB_USERNAME=root</w:t>
+      </w:r>
+    </w:p>
+    <w:p>
+      <w:pPr>
+        <w:rPr>
+          <w:lang w:val="en-US"/>
+        </w:rPr>
+      </w:pPr>
+      <w:r>
+        <w:rPr>
+          <w:lang w:val="en-US"/>
+        </w:rPr>
+        <w:t>DB_PASSWORD=</w:t>
+      </w:r>
+    </w:p>
+    <w:p>
+      <w:pPr>
+        <w:rPr>
+          <w:lang w:val="en-US"/>
+        </w:rPr>
+      </w:pPr>
+    </w:p>
+    <w:p>
+      <w:pPr>
+        <w:rPr>
+          <w:lang w:val="en-US"/>
+        </w:rPr>
+      </w:pPr>
+      <w:r>
+        <w:rPr>
+          <w:lang w:val="en-US"/>
+        </w:rPr>
+        <w:t>BROADCAST_DRIVER=log</w:t>
+      </w:r>
+    </w:p>
+    <w:p>
+      <w:pPr>
+        <w:rPr>
+          <w:lang w:val="en-US"/>
+        </w:rPr>
+      </w:pPr>
+      <w:r>
+        <w:rPr>
+          <w:lang w:val="en-US"/>
+        </w:rPr>
+        <w:t>CACHE_DRIVER=file</w:t>
+      </w:r>
+    </w:p>
+    <w:p>
+      <w:pPr>
+        <w:rPr>
+          <w:lang w:val="en-US"/>
+        </w:rPr>
+      </w:pPr>
+      <w:r>
+        <w:rPr>
+          <w:lang w:val="en-US"/>
+        </w:rPr>
+        <w:t>QUEUE_CONNECTION=sync</w:t>
+      </w:r>
+    </w:p>
+    <w:p>
+      <w:pPr>
+        <w:rPr>
+          <w:lang w:val="en-US"/>
+        </w:rPr>
+      </w:pPr>
+      <w:r>
+        <w:rPr>
+          <w:lang w:val="en-US"/>
+        </w:rPr>
+        <w:t>SESSION_DRIVER=file</w:t>
+      </w:r>
+    </w:p>
+    <w:p>
+      <w:pPr>
+        <w:rPr>
+          <w:lang w:val="en-US"/>
+        </w:rPr>
+      </w:pPr>
+      <w:r>
+        <w:rPr>
+          <w:lang w:val="en-US"/>
+        </w:rPr>
+        <w:t>SESSION_LIFETIME=120</w:t>
+      </w:r>
+    </w:p>
+    <w:p>
+      <w:pPr>
+        <w:rPr>
+          <w:lang w:val="en-US"/>
+        </w:rPr>
+      </w:pPr>
+    </w:p>
+    <w:p>
+      <w:pPr>
+        <w:rPr>
+          <w:lang w:val="en-US"/>
+        </w:rPr>
+      </w:pPr>
+      <w:r>
+        <w:rPr>
+          <w:lang w:val="en-US"/>
+        </w:rPr>
+        <w:t>REDIS_HOST=127.0.0.1</w:t>
+      </w:r>
+    </w:p>
+    <w:p>
+      <w:pPr>
+        <w:rPr>
+          <w:lang w:val="en-US"/>
+        </w:rPr>
+      </w:pPr>
+      <w:r>
+        <w:rPr>
+          <w:lang w:val="en-US"/>
+        </w:rPr>
+        <w:t>REDIS_PASSWORD=null</w:t>
+      </w:r>
+    </w:p>
+    <w:p>
+      <w:pPr>
+        <w:rPr>
+          <w:lang w:val="en-US"/>
+        </w:rPr>
+      </w:pPr>
+      <w:r>
+        <w:rPr>
+          <w:lang w:val="en-US"/>
+        </w:rPr>
+        <w:t>REDIS_PORT=6379</w:t>
+      </w:r>
+    </w:p>
+    <w:p>
+      <w:pPr>
+        <w:rPr>
+          <w:lang w:val="en-US"/>
+        </w:rPr>
+      </w:pPr>
+    </w:p>
+    <w:p>
+      <w:pPr>
+        <w:rPr>
+          <w:lang w:val="en-US"/>
+        </w:rPr>
+      </w:pPr>
+      <w:r>
+        <w:rPr>
+          <w:lang w:val="en-US"/>
+        </w:rPr>
+        <w:t>MAIL_DRIVER=smtp</w:t>
+      </w:r>
+    </w:p>
+    <w:p>
+      <w:pPr>
+        <w:rPr>
+          <w:lang w:val="en-US"/>
+        </w:rPr>
+      </w:pPr>
+      <w:r>
+        <w:rPr>
+          <w:lang w:val="en-US"/>
+        </w:rPr>
+        <w:t>MAIL_HOST=smtp.gmail.com</w:t>
+      </w:r>
+    </w:p>
+    <w:p>
+      <w:pPr>
+        <w:rPr>
+          <w:lang w:val="en-US"/>
+        </w:rPr>
+      </w:pPr>
+      <w:r>
+        <w:rPr>
+          <w:lang w:val="en-US"/>
+        </w:rPr>
+        <w:t>MAIL_PORT=587</w:t>
+      </w:r>
+    </w:p>
+    <w:p>
+      <w:pPr>
+        <w:rPr>
+          <w:lang w:val="en-US"/>
+        </w:rPr>
+      </w:pPr>
+      <w:r>
+        <w:rPr>
+          <w:lang w:val="en-US"/>
+        </w:rPr>
+        <w:t>MAIL_USERNAME=</w:t>
+      </w:r>
+      <w:r>
+        <w:rPr>
+          <w:lang w:val="en-US"/>
+        </w:rPr>
+        <w:t>micorreo</w:t>
+      </w:r>
+      <w:r>
+        <w:rPr>
+          <w:lang w:val="en-US"/>
+        </w:rPr>
+        <w:t>@gmail.com</w:t>
+      </w:r>
+    </w:p>
+    <w:p>
+      <w:pPr>
+        <w:rPr>
+          <w:lang w:val="en-US"/>
+        </w:rPr>
+      </w:pPr>
+      <w:r>
+        <w:rPr>
+          <w:lang w:val="en-US"/>
+        </w:rPr>
+        <w:t>MAIL_PASSWORD=</w:t>
+      </w:r>
+      <w:r>
+        <w:rPr>
+          <w:lang w:val="en-US"/>
+        </w:rPr>
+        <w:t>CONTRASEÑA</w:t>
+      </w:r>
+    </w:p>
+    <w:p>
+      <w:pPr>
+        <w:rPr>
+          <w:lang w:val="en-US"/>
+        </w:rPr>
+      </w:pPr>
+      <w:r>
+        <w:rPr>
+          <w:lang w:val="en-US"/>
+        </w:rPr>
+        <w:lastRenderedPageBreak/>
+        <w:t>MAIL_ENCRYPTION=tls</w:t>
+      </w:r>
+    </w:p>
+    <w:p>
+      <w:pPr>
+        <w:rPr>
+          <w:lang w:val="en-US"/>
+        </w:rPr>
+      </w:pPr>
+    </w:p>
+    <w:p>
+      <w:pPr>
+        <w:rPr>
+          <w:lang w:val="en-US"/>
+        </w:rPr>
+      </w:pPr>
+      <w:r>
+        <w:rPr>
+          <w:lang w:val="en-US"/>
+        </w:rPr>
+        <w:t>AWS_ACCESS_KEY_ID=</w:t>
+      </w:r>
+    </w:p>
+    <w:p>
+      <w:pPr>
+        <w:rPr>
+          <w:lang w:val="en-US"/>
+        </w:rPr>
+      </w:pPr>
+      <w:r>
+        <w:rPr>
+          <w:lang w:val="en-US"/>
+        </w:rPr>
+        <w:t>AWS_SECRET_ACCESS_KEY=</w:t>
+      </w:r>
+    </w:p>
+    <w:p>
+      <w:pPr>
+        <w:rPr>
+          <w:lang w:val="en-US"/>
+        </w:rPr>
+      </w:pPr>
+      <w:r>
+        <w:rPr>
+          <w:lang w:val="en-US"/>
+        </w:rPr>
+        <w:t>AWS_DEFAULT_REGION=us-east-1</w:t>
+      </w:r>
+    </w:p>
+    <w:p>
+      <w:pPr>
+        <w:rPr>
+          <w:lang w:val="en-US"/>
+        </w:rPr>
+      </w:pPr>
+      <w:r>
+        <w:rPr>
+          <w:lang w:val="en-US"/>
+        </w:rPr>
+        <w:t>AWS_BUCKET=</w:t>
+      </w:r>
+    </w:p>
+    <w:p>
+      <w:pPr>
+        <w:rPr>
+          <w:lang w:val="en-US"/>
+        </w:rPr>
+      </w:pPr>
+    </w:p>
+    <w:p>
+      <w:pPr>
+        <w:rPr>
+          <w:lang w:val="en-US"/>
+        </w:rPr>
+      </w:pPr>
+      <w:r>
+        <w:rPr>
+          <w:lang w:val="en-US"/>
+        </w:rPr>
+        <w:t>PUSHER_APP_ID=</w:t>
+      </w:r>
+    </w:p>
+    <w:p>
+      <w:pPr>
+        <w:rPr>
+          <w:lang w:val="en-US"/>
+        </w:rPr>
+      </w:pPr>
+      <w:r>
+        <w:rPr>
+          <w:lang w:val="en-US"/>
+        </w:rPr>
+        <w:t>PUSHER_APP_KEY=</w:t>
+      </w:r>
+    </w:p>
+    <w:p>
+      <w:pPr>
+        <w:rPr>
+          <w:lang w:val="en-US"/>
+        </w:rPr>
+      </w:pPr>
+      <w:r>
+        <w:rPr>
+          <w:lang w:val="en-US"/>
+        </w:rPr>
+        <w:t>PUSHER_APP_SECRET=</w:t>
+      </w:r>
+    </w:p>
+    <w:p>
+      <w:pPr>
+        <w:rPr>
+          <w:lang w:val="en-US"/>
+        </w:rPr>
+      </w:pPr>
+      <w:r>
+        <w:rPr>
+          <w:lang w:val="en-US"/>
+        </w:rPr>
+        <w:t>PUSHER_APP_CLUSTER=mt1</w:t>
+      </w:r>
+    </w:p>
+    <w:p>
+      <w:pPr>
+        <w:rPr>
+          <w:lang w:val="en-US"/>
+        </w:rPr>
+      </w:pPr>
+    </w:p>
+    <w:p>
+      <w:pPr>
+        <w:rPr>
+          <w:lang w:val="en-US"/>
+        </w:rPr>
+      </w:pPr>
+      <w:r>
+        <w:rPr>
+          <w:lang w:val="en-US"/>
+        </w:rPr>
+        <w:t>MIX_PUSHER_APP_KEY="${PUSHER_APP_KEY}"</w:t>
+      </w:r>
+    </w:p>
+    <w:p>
+      <w:pPr>
+        <w:rPr>
+          <w:lang w:val="en-US"/>
+        </w:rPr>
+      </w:pPr>
+      <w:r>
+        <w:rPr>
+          <w:lang w:val="en-US"/>
+        </w:rPr>
+        <w:t>MIX_PUSHER_APP_CLUSTER="${PUSHER_APP_CLUSTER}"</w:t>
+      </w:r>
+    </w:p>
+    <w:p>
+      <w:pPr>
+        <w:rPr>
+          <w:lang w:val="en-US"/>
+        </w:rPr>
+      </w:pPr>
+    </w:p>
+    <w:p>
+      <w:pPr>
+        <w:rPr>
+          <w:lang w:val="en-US"/>
+        </w:rPr>
+      </w:pPr>
+    </w:p>
+    <w:p>
+      <w:pPr>
+        <w:rPr>
+          <w:lang w:val="en-US"/>
+        </w:rPr>
+      </w:pPr>
+    </w:p>
+    <w:p>
+      <w:pPr>
+        <w:rPr>
+          <w:lang w:val="en-US"/>
+        </w:rPr>
+      </w:pPr>
+    </w:p>
+    <w:p>
+      <w:pPr>
+        <w:rPr>
+          <w:lang w:val="en-US"/>
+        </w:rPr>
+      </w:pPr>
+    </w:p>
+    <w:p>
+      <w:pPr>
+        <w:rPr>
+          <w:lang w:val="en-US"/>
+        </w:rPr>
+      </w:pPr>
+    </w:p>
+    <w:p>
+      <w:pPr>
+        <w:rPr>
+          <w:lang w:val="en-US"/>
+        </w:rPr>
+      </w:pPr>
+    </w:p>
+    <w:p>
+      <w:pPr>
+        <w:rPr>
+          <w:lang w:val="en-US"/>
+        </w:rPr>
+      </w:pPr>
+    </w:p>
+    <w:p>
+      <w:pPr>
+        <w:rPr>
+          <w:lang w:val="en-US"/>
+        </w:rPr>
+      </w:pPr>
+    </w:p>
+    <w:p>
+      <w:pPr>
+        <w:rPr>
+          <w:lang w:val="en-US"/>
+        </w:rPr>
+      </w:pPr>
+    </w:p>
+    <w:p>
+      <w:pPr>
+        <w:rPr>
+          <w:lang w:val="en-US"/>
+        </w:rPr>
+      </w:pPr>
+    </w:p>
+    <w:p>
+      <w:pPr>
+        <w:rPr>
+          <w:lang w:val="en-US"/>
+        </w:rPr>
+      </w:pPr>
+    </w:p>
+    <w:p>
+      <w:pPr>
+        <w:rPr>
+          <w:lang w:val="en-US"/>
+        </w:rPr>
+      </w:pPr>
+    </w:p>
+    <w:p>
+      <w:pPr>
+        <w:rPr>
+          <w:lang w:val="en-US"/>
+        </w:rPr>
+      </w:pPr>
+    </w:p>
+    <w:p>
+      <w:pPr>
+        <w:rPr>
+          <w:lang w:val="en-US"/>
+        </w:rPr>
+      </w:pPr>
+    </w:p>
+    <w:p>
+      <w:pPr>
+        <w:rPr>
+          <w:lang w:val="en-US"/>
+        </w:rPr>
+      </w:pPr>
+    </w:p>
+    <w:p>
+      <w:pPr>
+        <w:rPr>
+          <w:lang w:val="en-US"/>
+        </w:rPr>
+      </w:pPr>
+    </w:p>
+    <w:p>
+      <w:r>
+        <w:lastRenderedPageBreak/>
+        <w:t xml:space="preserve">Ahora </w:t>
+      </w:r>
+      <w:r>
+        <w:t xml:space="preserve">usamos el comando composer install o composer update, </w:t>
+      </w:r>
+      <w:r>
+        <w:t>, en caso de que la llave no se genere usar</w:t>
+      </w:r>
+      <w:r>
+        <w:t xml:space="preserve"> php artisan key:generate y obtenemos algo como esto:</w:t>
+      </w:r>
+    </w:p>
+    <w:p>
+      <w:pPr>
+        <w:rPr>
+          <w:lang w:val="es-CL"/>
+        </w:rPr>
+      </w:pPr>
+      <w:r>
+        <w:rPr>
+          <w:noProof/>
+          <w:lang w:val="es-CL"/>
+        </w:rPr>
+        <w:drawing>
+          <wp:inline distT="0" distB="0" distL="0" distR="0" wp14:anchorId="7B17B225" wp14:editId="158BDC30">
+            <wp:extent cx="4086225" cy="5667375"/>
+            <wp:effectExtent l="0" t="0" r="9525" b="9525"/>
+            <wp:docPr id="5" name="Picture 5"/>
+            <wp:cNvGraphicFramePr>
+              <a:graphicFrameLocks xmlns:a="http://schemas.openxmlformats.org/drawingml/2006/main" noChangeAspect="1"/>
+            </wp:cNvGraphicFramePr>
+            <a:graphic xmlns:a="http://schemas.openxmlformats.org/drawingml/2006/main">
+              <a:graphicData uri="http://schemas.openxmlformats.org/drawingml/2006/picture">
+                <pic:pic xmlns:pic="http://schemas.openxmlformats.org/drawingml/2006/picture">
+                  <pic:nvPicPr>
+                    <pic:cNvPr id="0" name="Picture 2"/>
+                    <pic:cNvPicPr>
+                      <a:picLocks noChangeAspect="1" noChangeArrowheads="1"/>
+                    </pic:cNvPicPr>
+                  </pic:nvPicPr>
+                  <pic:blipFill>
+                    <a:blip r:embed="rId7">
+                      <a:extLst>
+                        <a:ext uri="{28A0092B-C50C-407E-A947-70E740481C1C}">
+                          <a14:useLocalDpi xmlns:a14="http://schemas.microsoft.com/office/drawing/2010/main" val="0"/>
+                        </a:ext>
+                      </a:extLst>
+                    </a:blip>
+                    <a:srcRect/>
+                    <a:stretch>
+                      <a:fillRect/>
+                    </a:stretch>
+                  </pic:blipFill>
+                  <pic:spPr bwMode="auto">
+                    <a:xfrm>
+                      <a:off x="0" y="0"/>
+                      <a:ext cx="4086225" cy="5667375"/>
+                    </a:xfrm>
+                    <a:prstGeom prst="rect">
+                      <a:avLst/>
+                    </a:prstGeom>
+                    <a:noFill/>
+                    <a:ln>
+                      <a:noFill/>
+                    </a:ln>
+                  </pic:spPr>
+                </pic:pic>
+              </a:graphicData>
+            </a:graphic>
+          </wp:inline>
+        </w:drawing>
+      </w:r>
+    </w:p>
+    <w:p>
+      <w:pPr>
+        <w:rPr>
+          <w:lang w:val="es-CL"/>
+        </w:rPr>
+      </w:pPr>
+      <w:r>
+        <w:rPr>
+          <w:lang w:val="es-CL"/>
+        </w:rPr>
+        <w:t xml:space="preserve">En la </w:t>
+      </w:r>
+      <w:r>
+        <w:rPr>
+          <w:lang w:val="es-CL"/>
+        </w:rPr>
+        <w:t>línea</w:t>
+      </w:r>
+      <w:r>
+        <w:rPr>
+          <w:lang w:val="es-CL"/>
+        </w:rPr>
+        <w:t xml:space="preserve"> 9  podemos observa </w:t>
+      </w:r>
+      <w:r>
+        <w:rPr>
+          <w:lang w:val="es-CL"/>
+        </w:rPr>
+        <w:t>la conexión al gestor de base de datos, en la línea 12 nombre del archivo de la base de datos, en este caso el archivo de la base de datos se llama tesis2, luego en la línea 13 va el nombre de usuario de la base de datos, en mi caso el nombre de usuario es root, y la contraseña es enter.</w:t>
+      </w:r>
+    </w:p>
+    <w:p>
+      <w:pPr>
+        <w:rPr>
+          <w:lang w:val="es-CL"/>
+        </w:rPr>
+      </w:pPr>
+      <w:r>
+        <w:rPr>
+          <w:lang w:val="es-CL"/>
+        </w:rPr>
+        <w:t>En la línea 26 esta la configuración del email para enviar o recibir emails, esto es en la línea 26 mail_driver es smtp, en la línea 27 el mail_host en con el que trabaje es Gmail, entonces, uso smtp.gmail, aca mail_host que se use Gmail, en la línea 28 MAIL_PORT =587 y otro host de correo usa un puerto especifico</w:t>
+      </w:r>
+      <w:r>
+        <w:rPr>
+          <w:lang w:val="es-CL"/>
+        </w:rPr>
+        <w:t xml:space="preserve">. Por último tenemos que en MAIL_USERNAME para añadir lo que para nuestro sistema sería nuestro correo o el correo del administrador, y </w:t>
+      </w:r>
+      <w:r>
+        <w:rPr>
+          <w:lang w:val="es-CL"/>
+        </w:rPr>
+        <w:t>su contraseña de correo electrónico que debe ser Gmail en MAIL_PASSWORD.</w:t>
+      </w:r>
+    </w:p>
+    <w:p>
+      <w:pPr>
+        <w:rPr>
+          <w:lang w:val="es-CL"/>
+        </w:rPr>
+      </w:pPr>
+    </w:p>
+    <w:p>
+      <w:pPr>
+        <w:rPr>
+          <w:lang w:val="es-CL"/>
+        </w:rPr>
+      </w:pPr>
+    </w:p>
+    <w:p>
+      <w:pPr>
+        <w:rPr>
+          <w:b/>
+          <w:bCs/>
+          <w:lang w:val="es-CL"/>
+        </w:rPr>
+      </w:pPr>
+      <w:r>
+        <w:rPr>
+          <w:lang w:val="es-CL"/>
+        </w:rPr>
+        <w:lastRenderedPageBreak/>
+        <w:t>En nuestro correo Gmail debemos ingresar a:</w:t>
+      </w:r>
+      <w:r>
+        <w:rPr>
+          <w:lang w:val="es-CL"/>
+        </w:rPr>
+        <w:t xml:space="preserve"> </w:t>
+      </w:r>
+      <w:hyperlink r:id="rId8" w:history="1">
+        <w:r>
+          <w:rPr>
+            <w:rStyle w:val="Hyperlink"/>
+            <w:b/>
+            <w:bCs/>
+            <w:lang w:val="es-CL"/>
+          </w:rPr>
+          <w:t>https://myaccount.google.com/lesssecureapps</w:t>
+        </w:r>
+      </w:hyperlink>
+    </w:p>
+    <w:p>
+      <w:pPr>
+        <w:rPr>
+          <w:lang w:val="es-CL"/>
+        </w:rPr>
+      </w:pPr>
+      <w:r>
+        <w:rPr>
+          <w:lang w:val="es-CL"/>
+        </w:rPr>
+        <w:t>En caso de que la cuenta de Gmail no este iniciada aparecerá esto:</w:t>
+      </w:r>
+    </w:p>
+    <w:p>
+      <w:r>
+        <w:rPr>
+          <w:noProof/>
+        </w:rPr>
+        <mc:AlternateContent>
+          <mc:Choice Requires="wps">
+            <w:drawing>
+              <wp:inline distT="0" distB="0" distL="0" distR="0" wp14:anchorId="25EE65E0" wp14:editId="5F6452B9">
+                <wp:extent cx="304800" cy="304800"/>
+                <wp:effectExtent l="0" t="0" r="0" b="0"/>
+                <wp:docPr id="6" name="Rectangle 6"/>
+                <wp:cNvGraphicFramePr>
+                  <a:graphicFrameLocks xmlns:a="http://schemas.openxmlformats.org/drawingml/2006/main" noChangeAspect="1"/>
+                </wp:cNvGraphicFramePr>
+                <a:graphic xmlns:a="http://schemas.openxmlformats.org/drawingml/2006/main">
+                  <a:graphicData uri="http://schemas.microsoft.com/office/word/2010/wordprocessingShape">
+                    <wps:wsp>
+                      <wps:cNvSpPr>
+                        <a:spLocks noChangeAspect="1" noChangeArrowheads="1"/>
+                      </wps:cNvSpPr>
+                      <wps:spPr bwMode="auto">
+                        <a:xfrm>
+                          <a:off x="0" y="0"/>
+                          <a:ext cx="304800" cy="304800"/>
+                        </a:xfrm>
+                        <a:prstGeom prst="rect">
+                          <a:avLst/>
+                        </a:prstGeom>
+                        <a:noFill/>
+                        <a:ln>
+                          <a:noFill/>
+                        </a:ln>
+                        <a:extLst>
+                          <a:ext uri="{909E8E84-426E-40DD-AFC4-6F175D3DCCD1}">
+                            <a14:hiddenFill xmlns:a14="http://schemas.microsoft.com/office/drawing/2010/main">
+                              <a:solidFill>
+                                <a:srgbClr val="FFFFFF"/>
+                              </a:solidFill>
+                            </a14:hiddenFill>
+                          </a:ext>
+                          <a:ext uri="{91240B29-F687-4F45-9708-019B960494DF}">
+                            <a14:hiddenLine xmlns:a14="http://schemas.microsoft.com/office/drawing/2010/main" w="9525">
+                              <a:solidFill>
+                                <a:srgbClr val="000000"/>
+                              </a:solidFill>
+                              <a:miter lim="800000"/>
+                              <a:headEnd/>
+                              <a:tailEnd/>
+                            </a14:hiddenLine>
+                          </a:ext>
+                        </a:extLst>
+                      </wps:spPr>
+                      <wps:bodyPr rot="0" vert="horz" wrap="square" lIns="91440" tIns="45720" rIns="91440" bIns="45720" anchor="t" anchorCtr="0" upright="1">
+                        <a:noAutofit/>
+                      </wps:bodyPr>
+                    </wps:wsp>
+                  </a:graphicData>
+                </a:graphic>
+              </wp:inline>
+            </w:drawing>
+          </mc:Choice>
+          <mc:Fallback>
+            <w:pict>
+              <v:rect w14:anchorId="53742DA5" id="Rectangle 6" o:spid="_x0000_s1026" style="width:24pt;height:24pt;visibility:visible;mso-wrap-style:square;mso-left-percent:-10001;mso-top-percent:-10001;mso-position-horizontal:absolute;mso-position-horizontal-relative:char;mso-position-vertical:absolute;mso-position-vertical-relative:line;mso-left-percent:-10001;mso-top-percent:-10001;v-text-anchor:top" o:gfxdata="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" filled="f" stroked="f">
+                <o:lock v:ext="edit" aspectratio="t"/>
+                <w10:anchorlock/>
+              </v:rect>
+            </w:pict>
+          </mc:Fallback>
+        </mc:AlternateContent>
+      </w:r>
+      <w:r>
+        <w:t xml:space="preserve"> </w:t>
+      </w:r>
+      <w:r>
+        <w:rPr>
+          <w:noProof/>
+        </w:rPr>
+        <w:drawing>
+          <wp:inline distT="0" distB="0" distL="0" distR="0" wp14:anchorId="148A42B5" wp14:editId="6502EF5B">
+            <wp:extent cx="5038725" cy="7705725"/>
+            <wp:effectExtent l="0" t="0" r="9525" b="9525"/>
+            <wp:docPr id="8" name="Picture 8"/>
+            <wp:cNvGraphicFramePr>
+              <a:graphicFrameLocks xmlns:a="http://schemas.openxmlformats.org/drawingml/2006/main" noChangeAspect="1"/>
+            </wp:cNvGraphicFramePr>
+            <a:graphic xmlns:a="http://schemas.openxmlformats.org/drawingml/2006/main">
+              <a:graphicData uri="http://schemas.openxmlformats.org/drawingml/2006/picture">
+                <pic:pic xmlns:pic="http://schemas.openxmlformats.org/drawingml/2006/picture">
+                  <pic:nvPicPr>
+                    <pic:cNvPr id="0" name="Picture 7"/>
+                    <pic:cNvPicPr>
+                      <a:picLocks noChangeAspect="1" noChangeArrowheads="1"/>
+                    </pic:cNvPicPr>
+                  </pic:nvPicPr>
+                  <pic:blipFill>
+                    <a:blip r:embed="rId9">
+                      <a:extLst>
+                        <a:ext uri="{28A0092B-C50C-407E-A947-70E740481C1C}">
+                          <a14:useLocalDpi xmlns:a14="http://schemas.microsoft.com/office/drawing/2010/main" val="0"/>
+                        </a:ext>
+                      </a:extLst>
+                    </a:blip>
+                    <a:srcRect/>
+                    <a:stretch>
+                      <a:fillRect/>
+                    </a:stretch>
+                  </pic:blipFill>
+                  <pic:spPr bwMode="auto">
+                    <a:xfrm>
+                      <a:off x="0" y="0"/>
+                      <a:ext cx="5038725" cy="7705725"/>
+                    </a:xfrm>
+                    <a:prstGeom prst="rect">
+                      <a:avLst/>
+                    </a:prstGeom>
+                    <a:noFill/>
+                    <a:ln>
+                      <a:noFill/>
+                    </a:ln>
+                  </pic:spPr>
+                </pic:pic>
+              </a:graphicData>
+            </a:graphic>
+          </wp:inline>
+        </w:drawing>
+      </w:r>
+    </w:p>
+    <w:p>
+      <w:r>
+        <w:t>Damos click en acceder</w:t>
+      </w:r>
+      <w:r>
+        <w:t>, y accedemos con el correo Gmail y nuestra contraseña.</w:t>
+      </w:r>
+    </w:p>
+    <w:p/>
+    <w:p>
+      <w:pPr>
+        <w:rPr>
+          <w:lang w:val="es-CL"/>
+        </w:rPr>
+      </w:pPr>
+      <w:r>
+        <w:lastRenderedPageBreak/>
+        <w:t xml:space="preserve">Una vez habiendo iniciado sesión: </w:t>
+      </w:r>
+      <w:hyperlink r:id="rId10" w:history="1">
+        <w:r>
+          <w:rPr>
+            <w:rStyle w:val="Hyperlink"/>
+            <w:b/>
+            <w:bCs/>
+            <w:lang w:val="es-CL"/>
+          </w:rPr>
+          <w:t>https://myaccount.google.com/lesssecureapps</w:t>
+        </w:r>
+      </w:hyperlink>
+    </w:p>
+    <w:p>
+      <w:pPr>
+        <w:rPr>
+          <w:lang w:val="es-CL"/>
+        </w:rPr>
+      </w:pPr>
+      <w:r>
+        <w:rPr>
+          <w:lang w:val="es-CL"/>
+        </w:rPr>
+        <w:t>Nos aparecerá lo siguiente:</w:t>
+      </w:r>
+    </w:p>
+    <w:p>
+      <w:pPr>
+        <w:rPr>
+          <w:lang w:val="es-CL"/>
+        </w:rPr>
+      </w:pPr>
+      <w:r>
+        <w:rPr>
+          <w:noProof/>
+          <w:lang w:val="es-CL"/>
+        </w:rPr>
+        <w:drawing>
+          <wp:inline distT="0" distB="0" distL="0" distR="0" wp14:anchorId="073A6EAF" wp14:editId="6CDA85C4">
+            <wp:extent cx="5391150" cy="1800225"/>
+            <wp:effectExtent l="0" t="0" r="0" b="9525"/>
+            <wp:docPr id="9" name="Picture 9"/>
+            <wp:cNvGraphicFramePr>
+              <a:graphicFrameLocks xmlns:a="http://schemas.openxmlformats.org/drawingml/2006/main" noChangeAspect="1"/>
+            </wp:cNvGraphicFramePr>
+            <a:graphic xmlns:a="http://schemas.openxmlformats.org/drawingml/2006/main">
+              <a:graphicData uri="http://schemas.openxmlformats.org/drawingml/2006/picture">
+                <pic:pic xmlns:pic="http://schemas.openxmlformats.org/drawingml/2006/picture">
+                  <pic:nvPicPr>
+                    <pic:cNvPr id="0" name="Picture 8"/>
+                    <pic:cNvPicPr>
+                      <a:picLocks noChangeAspect="1" noChangeArrowheads="1"/>
+                    </pic:cNvPicPr>
+                  </pic:nvPicPr>
+                  <pic:blipFill>
+                    <a:blip r:embed="rId11" cstate="print">
+                      <a:extLst>
+                        <a:ext uri="{28A0092B-C50C-407E-A947-70E740481C1C}">
+                          <a14:useLocalDpi xmlns:a14="http://schemas.microsoft.com/office/drawing/2010/main" val="0"/>
+                        </a:ext>
+                      </a:extLst>
+                    </a:blip>
+                    <a:srcRect/>
+                    <a:stretch>
+                      <a:fillRect/>
+                    </a:stretch>
+                  </pic:blipFill>
+                  <pic:spPr bwMode="auto">
+                    <a:xfrm>
+                      <a:off x="0" y="0"/>
+                      <a:ext cx="5391150" cy="1800225"/>
+                    </a:xfrm>
+                    <a:prstGeom prst="rect">
+                      <a:avLst/>
+                    </a:prstGeom>
+                    <a:noFill/>
+                    <a:ln>
+                      <a:noFill/>
+                    </a:ln>
+                  </pic:spPr>
+                </pic:pic>
+              </a:graphicData>
+            </a:graphic>
+          </wp:inline>
+        </w:drawing>
+      </w:r>
+    </w:p>
+    <w:p>
+      <w:pPr>
+        <w:rPr>
+          <w:lang w:val="es-CL"/>
+        </w:rPr>
+      </w:pPr>
+    </w:p>
+    <w:p>
+      <w:pPr>
+        <w:rPr>
+          <w:lang w:val="es-CL"/>
+        </w:rPr>
+      </w:pPr>
+      <w:r>
+        <w:rPr>
+          <w:lang w:val="es-CL"/>
+        </w:rPr>
+        <w:t xml:space="preserve">Posteriormente abrir la carpeta tesis(cd tesis) </w:t>
+      </w:r>
+      <w:r>
+        <w:rPr>
+          <w:lang w:val="es-CL"/>
+        </w:rPr>
+        <w:t xml:space="preserve">desde la consola </w:t>
+      </w:r>
+      <w:r>
+        <w:rPr>
+          <w:lang w:val="es-CL"/>
+        </w:rPr>
+        <w:t>de la primera imagen y ejecutar el comando de laravel php artisan serve.</w:t>
+      </w:r>
+    </w:p>
+    <w:p>
+      <w:pPr>
+        <w:rPr>
+          <w:lang w:val="es-CL"/>
+        </w:rPr>
+      </w:pPr>
     </w:p>
     <w:p>
       <w:pPr>
@@ -556,8 +1731,6 @@
         </w:rPr>
         <w:t>Cualquier duda o consulta escribir a leonardo211294@gmail.com</w:t>
       </w:r>
-      <w:bookmarkStart w:id="0" w:name="_GoBack"/>
-      <w:bookmarkEnd w:id="0"/>
     </w:p>
     <w:sectPr>
       <w:pgSz w:w="11906" w:h="16838"/>
@@ -995,6 +2168,40 @@
     <w:semiHidden/>
     <w:unhideWhenUsed/>
   </w:style>
+  <w:style w:type="character" w:styleId="Emphasis">
+    <w:name w:val="Emphasis"/>
+    <w:basedOn w:val="DefaultParagraphFont"/>
+    <w:uiPriority w:val="20"/>
+    <w:qFormat/>
+    <w:rsid w:val="002C0C53"/>
+    <w:rPr>
+      <w:i/>
+      <w:iCs/>
+    </w:rPr>
+  </w:style>
+  <w:style w:type="character" w:styleId="Hyperlink">
+    <w:name w:val="Hyperlink"/>
+    <w:basedOn w:val="DefaultParagraphFont"/>
+    <w:uiPriority w:val="99"/>
+    <w:unhideWhenUsed/>
+    <w:rsid w:val="00683F9A"/>
+    <w:rPr>
+      <w:color w:val="0563C1" w:themeColor="hyperlink"/>
+      <w:u w:val="single"/>
+    </w:rPr>
+  </w:style>
+  <w:style w:type="character" w:styleId="UnresolvedMention">
+    <w:name w:val="Unresolved Mention"/>
+    <w:basedOn w:val="DefaultParagraphFont"/>
+    <w:uiPriority w:val="99"/>
+    <w:semiHidden/>
+    <w:unhideWhenUsed/>
+    <w:rsid w:val="00683F9A"/>
+    <w:rPr>
+      <w:color w:val="605E5C"/>
+      <w:shd w:val="clear" w:color="auto" w:fill="E1DFDD"/>
+    </w:rPr>
+  </w:style>
 </w:styles>
 </file>
 

</xml_diff>

<commit_message>
Actualizando instructivo con usuarios y contraseñas para acceder
</commit_message>
<xml_diff>
--- a/Instructivo.docx
+++ b/Instructivo.docx
@@ -5,23 +5,35 @@
     <w:p>
       <w:pPr>
         <w:rPr>
-          <w:lang w:val="es-CL"/>
-        </w:rPr>
-      </w:pPr>
-      <w:r>
-        <w:rPr>
+          <w:b/>
+          <w:bCs/>
+          <w:u w:val="single"/>
+          <w:lang w:val="es-CL"/>
+        </w:rPr>
+      </w:pPr>
+      <w:r>
+        <w:rPr>
+          <w:b/>
+          <w:bCs/>
+          <w:u w:val="single"/>
           <w:lang w:val="es-CL"/>
         </w:rPr>
         <w:t>Instructivo</w:t>
       </w:r>
       <w:r>
         <w:rPr>
+          <w:b/>
+          <w:bCs/>
+          <w:u w:val="single"/>
           <w:lang w:val="es-CL"/>
         </w:rPr>
         <w:t xml:space="preserve"> de funcionamiento</w:t>
       </w:r>
       <w:r>
         <w:rPr>
+          <w:b/>
+          <w:bCs/>
+          <w:u w:val="single"/>
           <w:lang w:val="es-CL"/>
         </w:rPr>
         <w:t>:</w:t>
@@ -50,7 +62,29 @@
         <w:rPr>
           <w:lang w:val="es-CL"/>
         </w:rPr>
-        <w:t>Este puede crear sesión, puede realizar un crud(crear, ver o leer, actualizar y borrar) sobre los usuarios registrados.</w:t>
+        <w:t xml:space="preserve">Este puede crear sesión, puede realizar un </w:t>
+      </w:r>
+      <w:proofErr w:type="spellStart"/>
+      <w:proofErr w:type="gramStart"/>
+      <w:r>
+        <w:rPr>
+          <w:lang w:val="es-CL"/>
+        </w:rPr>
+        <w:t>crud</w:t>
+      </w:r>
+      <w:proofErr w:type="spellEnd"/>
+      <w:r>
+        <w:rPr>
+          <w:lang w:val="es-CL"/>
+        </w:rPr>
+        <w:t>(</w:t>
+      </w:r>
+      <w:proofErr w:type="gramEnd"/>
+      <w:r>
+        <w:rPr>
+          <w:lang w:val="es-CL"/>
+        </w:rPr>
+        <w:t>crear, ver o leer, actualizar y borrar) sobre los usuarios registrados.</w:t>
       </w:r>
     </w:p>
     <w:p>
@@ -114,7 +148,21 @@
         <w:rPr>
           <w:lang w:val="es-CL"/>
         </w:rPr>
-        <w:t>Profesor: El profesor puede editar, evaluar, y ver en detalle la información de las tesis inscritas en las que el es profesor guía.</w:t>
+        <w:t xml:space="preserve">Profesor: El profesor puede editar, evaluar, y ver en detalle la información de las tesis inscritas en las que </w:t>
+      </w:r>
+      <w:proofErr w:type="spellStart"/>
+      <w:r>
+        <w:rPr>
+          <w:lang w:val="es-CL"/>
+        </w:rPr>
+        <w:t>el</w:t>
+      </w:r>
+      <w:proofErr w:type="spellEnd"/>
+      <w:r>
+        <w:rPr>
+          <w:lang w:val="es-CL"/>
+        </w:rPr>
+        <w:t xml:space="preserve"> es profesor guía.</w:t>
       </w:r>
       <w:r>
         <w:rPr>
@@ -132,20 +180,76 @@
         <w:rPr>
           <w:lang w:val="es-CL"/>
         </w:rPr>
-        <w:t xml:space="preserve"> de enviar los formularios de tesis al director de tesis, o rechazarla y devolverla al alumno. El profesor tiene una vista de tesis en espera, es decir, las tesis que aun no han sido aprobadas por el director de tesis y las tesis que ya están aceptadas o inscritas por el director de tesis.</w:t>
-      </w:r>
-    </w:p>
-    <w:p>
-      <w:pPr>
-        <w:rPr>
-          <w:lang w:val="es-CL"/>
-        </w:rPr>
-      </w:pPr>
-      <w:r>
-        <w:rPr>
-          <w:lang w:val="es-CL"/>
-        </w:rPr>
-        <w:t>Director de tesis: tiene solicitudes de tesis que puede aprobar o rechazar, si las rechaza desaparecen de su vista de solicitudes, y le aparecen al profesor o al alumno, el estado de este volverá atrás(Alumno: estado1=1, estado2=null, Profesor: estado1=2,estado2=null)</w:t>
+        <w:t xml:space="preserve"> de enviar los formularios de tesis al director de tesis, o rechazarla y devolverla al alumno. El profesor tiene una vista de tesis en espera, es decir, las tesis que </w:t>
+      </w:r>
+      <w:proofErr w:type="spellStart"/>
+      <w:r>
+        <w:rPr>
+          <w:lang w:val="es-CL"/>
+        </w:rPr>
+        <w:t>aun</w:t>
+      </w:r>
+      <w:proofErr w:type="spellEnd"/>
+      <w:r>
+        <w:rPr>
+          <w:lang w:val="es-CL"/>
+        </w:rPr>
+        <w:t xml:space="preserve"> no han sido aprobadas por el director de tesis y las tesis que ya están aceptadas o inscritas por el director de tesis.</w:t>
+      </w:r>
+    </w:p>
+    <w:p>
+      <w:pPr>
+        <w:rPr>
+          <w:lang w:val="es-CL"/>
+        </w:rPr>
+      </w:pPr>
+      <w:r>
+        <w:rPr>
+          <w:lang w:val="es-CL"/>
+        </w:rPr>
+        <w:t xml:space="preserve">Director de tesis: tiene solicitudes de tesis que puede aprobar o rechazar, si las rechaza desaparecen de su vista de solicitudes, y le aparecen al profesor o al alumno, el estado de este volverá </w:t>
+      </w:r>
+      <w:proofErr w:type="gramStart"/>
+      <w:r>
+        <w:rPr>
+          <w:lang w:val="es-CL"/>
+        </w:rPr>
+        <w:t>atrás(</w:t>
+      </w:r>
+      <w:proofErr w:type="gramEnd"/>
+      <w:r>
+        <w:rPr>
+          <w:lang w:val="es-CL"/>
+        </w:rPr>
+        <w:t>Alumno: estado1=1, estado2=</w:t>
+      </w:r>
+      <w:proofErr w:type="spellStart"/>
+      <w:r>
+        <w:rPr>
+          <w:lang w:val="es-CL"/>
+        </w:rPr>
+        <w:t>null</w:t>
+      </w:r>
+      <w:proofErr w:type="spellEnd"/>
+      <w:r>
+        <w:rPr>
+          <w:lang w:val="es-CL"/>
+        </w:rPr>
+        <w:t>, Profesor: estado1=2,estado2=</w:t>
+      </w:r>
+      <w:proofErr w:type="spellStart"/>
+      <w:r>
+        <w:rPr>
+          <w:lang w:val="es-CL"/>
+        </w:rPr>
+        <w:t>null</w:t>
+      </w:r>
+      <w:proofErr w:type="spellEnd"/>
+      <w:r>
+        <w:rPr>
+          <w:lang w:val="es-CL"/>
+        </w:rPr>
+        <w:t>)</w:t>
       </w:r>
       <w:r>
         <w:rPr>
@@ -474,7 +578,21 @@
         <w:rPr>
           <w:lang w:val="es-CL"/>
         </w:rPr>
-        <w:t>Dar click en importar seleccionar archivo y buscar el archivo tesis2.sql descargado anteriormente.</w:t>
+        <w:t xml:space="preserve">Dar </w:t>
+      </w:r>
+      <w:proofErr w:type="spellStart"/>
+      <w:r>
+        <w:rPr>
+          <w:lang w:val="es-CL"/>
+        </w:rPr>
+        <w:t>click</w:t>
+      </w:r>
+      <w:proofErr w:type="spellEnd"/>
+      <w:r>
+        <w:rPr>
+          <w:lang w:val="es-CL"/>
+        </w:rPr>
+        <w:t xml:space="preserve"> en importar seleccionar archivo y buscar el archivo tesis2.sql descargado anteriormente.</w:t>
       </w:r>
       <w:r>
         <w:rPr>
@@ -583,7 +701,29 @@
           <w:lang w:val="es-CL"/>
         </w:rPr>
         <w:lastRenderedPageBreak/>
-        <w:t>Crear un archivo dentro de la carpeta tesis llamada .env q</w:t>
+        <w:t xml:space="preserve">Crear un archivo dentro de la carpeta tesis </w:t>
+      </w:r>
+      <w:proofErr w:type="gramStart"/>
+      <w:r>
+        <w:rPr>
+          <w:lang w:val="es-CL"/>
+        </w:rPr>
+        <w:t>llamada .</w:t>
+      </w:r>
+      <w:proofErr w:type="spellStart"/>
+      <w:r>
+        <w:rPr>
+          <w:lang w:val="es-CL"/>
+        </w:rPr>
+        <w:t>env</w:t>
+      </w:r>
+      <w:proofErr w:type="spellEnd"/>
+      <w:proofErr w:type="gramEnd"/>
+      <w:r>
+        <w:rPr>
+          <w:lang w:val="es-CL"/>
+        </w:rPr>
+        <w:t xml:space="preserve"> q</w:t>
       </w:r>
       <w:r>
         <w:rPr>
@@ -694,8 +834,16 @@
         <w:rPr>
           <w:lang w:val="en-US"/>
         </w:rPr>
-        <w:t>DB_CONNECTION=mysql</w:t>
-      </w:r>
+        <w:t>DB_CONNECTION=</w:t>
+      </w:r>
+      <w:proofErr w:type="spellStart"/>
+      <w:r>
+        <w:rPr>
+          <w:lang w:val="en-US"/>
+        </w:rPr>
+        <w:t>mysql</w:t>
+      </w:r>
+      <w:proofErr w:type="spellEnd"/>
     </w:p>
     <w:p>
       <w:pPr>
@@ -981,8 +1129,16 @@
           <w:lang w:val="en-US"/>
         </w:rPr>
         <w:lastRenderedPageBreak/>
-        <w:t>MAIL_ENCRYPTION=tls</w:t>
-      </w:r>
+        <w:t>MAIL_ENCRYPTION=</w:t>
+      </w:r>
+      <w:proofErr w:type="spellStart"/>
+      <w:r>
+        <w:rPr>
+          <w:lang w:val="en-US"/>
+        </w:rPr>
+        <w:t>tls</w:t>
+      </w:r>
+      <w:proofErr w:type="spellEnd"/>
     </w:p>
     <w:p>
       <w:pPr>
@@ -1260,13 +1416,74 @@
         <w:t xml:space="preserve">Ahora </w:t>
       </w:r>
       <w:r>
-        <w:t xml:space="preserve">usamos el comando composer install o composer update, </w:t>
-      </w:r>
-      <w:r>
-        <w:t>, en caso de que la llave no se genere usar</w:t>
-      </w:r>
-      <w:r>
-        <w:t xml:space="preserve"> php artisan key:generate y obtenemos algo como esto:</w:t>
+        <w:t xml:space="preserve">usamos el comando </w:t>
+      </w:r>
+      <w:proofErr w:type="spellStart"/>
+      <w:r>
+        <w:t>composer</w:t>
+      </w:r>
+      <w:proofErr w:type="spellEnd"/>
+      <w:r>
+        <w:t xml:space="preserve"> </w:t>
+      </w:r>
+      <w:proofErr w:type="spellStart"/>
+      <w:r>
+        <w:t>install</w:t>
+      </w:r>
+      <w:proofErr w:type="spellEnd"/>
+      <w:r>
+        <w:t xml:space="preserve"> o </w:t>
+      </w:r>
+      <w:proofErr w:type="spellStart"/>
+      <w:r>
+        <w:t>composer</w:t>
+      </w:r>
+      <w:proofErr w:type="spellEnd"/>
+      <w:r>
+        <w:t xml:space="preserve"> </w:t>
+      </w:r>
+      <w:proofErr w:type="spellStart"/>
+      <w:r>
+        <w:t>update</w:t>
+      </w:r>
+      <w:proofErr w:type="spellEnd"/>
+      <w:proofErr w:type="gramStart"/>
+      <w:r>
+        <w:t xml:space="preserve">, </w:t>
+      </w:r>
+      <w:r>
+        <w:t>,</w:t>
+      </w:r>
+      <w:proofErr w:type="gramEnd"/>
+      <w:r>
+        <w:t xml:space="preserve"> en caso de que la llave no se genere usar</w:t>
+      </w:r>
+      <w:r>
+        <w:t xml:space="preserve"> </w:t>
+      </w:r>
+      <w:proofErr w:type="spellStart"/>
+      <w:r>
+        <w:t>php</w:t>
+      </w:r>
+      <w:proofErr w:type="spellEnd"/>
+      <w:r>
+        <w:t xml:space="preserve"> </w:t>
+      </w:r>
+      <w:proofErr w:type="spellStart"/>
+      <w:r>
+        <w:t>artisan</w:t>
+      </w:r>
+      <w:proofErr w:type="spellEnd"/>
+      <w:r>
+        <w:t xml:space="preserve"> </w:t>
+      </w:r>
+      <w:proofErr w:type="spellStart"/>
+      <w:r>
+        <w:t>key:generate</w:t>
+      </w:r>
+      <w:proofErr w:type="spellEnd"/>
+      <w:r>
+        <w:t xml:space="preserve"> y obtenemos algo como esto:</w:t>
       </w:r>
     </w:p>
     <w:p>
@@ -1352,32 +1569,214 @@
         <w:rPr>
           <w:lang w:val="es-CL"/>
         </w:rPr>
-        <w:t xml:space="preserve"> 9  podemos observa </w:t>
-      </w:r>
-      <w:r>
-        <w:rPr>
-          <w:lang w:val="es-CL"/>
-        </w:rPr>
-        <w:t>la conexión al gestor de base de datos, en la línea 12 nombre del archivo de la base de datos, en este caso el archivo de la base de datos se llama tesis2, luego en la línea 13 va el nombre de usuario de la base de datos, en mi caso el nombre de usuario es root, y la contraseña es enter.</w:t>
-      </w:r>
-    </w:p>
-    <w:p>
-      <w:pPr>
-        <w:rPr>
-          <w:lang w:val="es-CL"/>
-        </w:rPr>
-      </w:pPr>
-      <w:r>
-        <w:rPr>
-          <w:lang w:val="es-CL"/>
-        </w:rPr>
-        <w:t>En la línea 26 esta la configuración del email para enviar o recibir emails, esto es en la línea 26 mail_driver es smtp, en la línea 27 el mail_host en con el que trabaje es Gmail, entonces, uso smtp.gmail, aca mail_host que se use Gmail, en la línea 28 MAIL_PORT =587 y otro host de correo usa un puerto especifico</w:t>
-      </w:r>
-      <w:r>
-        <w:rPr>
-          <w:lang w:val="es-CL"/>
-        </w:rPr>
-        <w:t xml:space="preserve">. Por último tenemos que en MAIL_USERNAME para añadir lo que para nuestro sistema sería nuestro correo o el correo del administrador, y </w:t>
+        <w:t xml:space="preserve"> </w:t>
+      </w:r>
+      <w:proofErr w:type="gramStart"/>
+      <w:r>
+        <w:rPr>
+          <w:lang w:val="es-CL"/>
+        </w:rPr>
+        <w:t>9  podemos</w:t>
+      </w:r>
+      <w:proofErr w:type="gramEnd"/>
+      <w:r>
+        <w:rPr>
+          <w:lang w:val="es-CL"/>
+        </w:rPr>
+        <w:t xml:space="preserve"> </w:t>
+      </w:r>
+      <w:proofErr w:type="spellStart"/>
+      <w:r>
+        <w:rPr>
+          <w:lang w:val="es-CL"/>
+        </w:rPr>
+        <w:t>observa</w:t>
+      </w:r>
+      <w:proofErr w:type="spellEnd"/>
+      <w:r>
+        <w:rPr>
+          <w:lang w:val="es-CL"/>
+        </w:rPr>
+        <w:t xml:space="preserve"> </w:t>
+      </w:r>
+      <w:r>
+        <w:rPr>
+          <w:lang w:val="es-CL"/>
+        </w:rPr>
+        <w:t xml:space="preserve">la conexión al gestor de base de datos, en la línea 12 nombre del archivo de la base de datos, en este caso el archivo de la base de datos se llama tesis2, luego en la línea 13 va el nombre de usuario de la base de datos, en mi caso el nombre de usuario es </w:t>
+      </w:r>
+      <w:proofErr w:type="spellStart"/>
+      <w:r>
+        <w:rPr>
+          <w:lang w:val="es-CL"/>
+        </w:rPr>
+        <w:t>root</w:t>
+      </w:r>
+      <w:proofErr w:type="spellEnd"/>
+      <w:r>
+        <w:rPr>
+          <w:lang w:val="es-CL"/>
+        </w:rPr>
+        <w:t xml:space="preserve">, y la contraseña es </w:t>
+      </w:r>
+      <w:proofErr w:type="spellStart"/>
+      <w:r>
+        <w:rPr>
+          <w:lang w:val="es-CL"/>
+        </w:rPr>
+        <w:t>enter</w:t>
+      </w:r>
+      <w:proofErr w:type="spellEnd"/>
+      <w:r>
+        <w:rPr>
+          <w:lang w:val="es-CL"/>
+        </w:rPr>
+        <w:t>.</w:t>
+      </w:r>
+    </w:p>
+    <w:p>
+      <w:pPr>
+        <w:rPr>
+          <w:lang w:val="es-CL"/>
+        </w:rPr>
+      </w:pPr>
+      <w:r>
+        <w:rPr>
+          <w:lang w:val="es-CL"/>
+        </w:rPr>
+        <w:t xml:space="preserve">En la línea 26 </w:t>
+      </w:r>
+      <w:proofErr w:type="spellStart"/>
+      <w:r>
+        <w:rPr>
+          <w:lang w:val="es-CL"/>
+        </w:rPr>
+        <w:t>esta</w:t>
+      </w:r>
+      <w:proofErr w:type="spellEnd"/>
+      <w:r>
+        <w:rPr>
+          <w:lang w:val="es-CL"/>
+        </w:rPr>
+        <w:t xml:space="preserve"> la configuración del email para enviar o recibir emails, esto es en la línea 26 </w:t>
+      </w:r>
+      <w:proofErr w:type="spellStart"/>
+      <w:r>
+        <w:rPr>
+          <w:lang w:val="es-CL"/>
+        </w:rPr>
+        <w:t>mail_driver</w:t>
+      </w:r>
+      <w:proofErr w:type="spellEnd"/>
+      <w:r>
+        <w:rPr>
+          <w:lang w:val="es-CL"/>
+        </w:rPr>
+        <w:t xml:space="preserve"> es </w:t>
+      </w:r>
+      <w:proofErr w:type="spellStart"/>
+      <w:r>
+        <w:rPr>
+          <w:lang w:val="es-CL"/>
+        </w:rPr>
+        <w:t>smtp</w:t>
+      </w:r>
+      <w:proofErr w:type="spellEnd"/>
+      <w:r>
+        <w:rPr>
+          <w:lang w:val="es-CL"/>
+        </w:rPr>
+        <w:t xml:space="preserve">, en la línea 27 el </w:t>
+      </w:r>
+      <w:proofErr w:type="spellStart"/>
+      <w:r>
+        <w:rPr>
+          <w:lang w:val="es-CL"/>
+        </w:rPr>
+        <w:t>mail_host</w:t>
+      </w:r>
+      <w:proofErr w:type="spellEnd"/>
+      <w:r>
+        <w:rPr>
+          <w:lang w:val="es-CL"/>
+        </w:rPr>
+        <w:t xml:space="preserve"> en con el que trabaje es Gmail, entonces, uso </w:t>
+      </w:r>
+      <w:proofErr w:type="spellStart"/>
+      <w:proofErr w:type="gramStart"/>
+      <w:r>
+        <w:rPr>
+          <w:lang w:val="es-CL"/>
+        </w:rPr>
+        <w:t>smtp.gmail</w:t>
+      </w:r>
+      <w:proofErr w:type="spellEnd"/>
+      <w:proofErr w:type="gramEnd"/>
+      <w:r>
+        <w:rPr>
+          <w:lang w:val="es-CL"/>
+        </w:rPr>
+        <w:t xml:space="preserve">, </w:t>
+      </w:r>
+      <w:proofErr w:type="spellStart"/>
+      <w:r>
+        <w:rPr>
+          <w:lang w:val="es-CL"/>
+        </w:rPr>
+        <w:t>aca</w:t>
+      </w:r>
+      <w:proofErr w:type="spellEnd"/>
+      <w:r>
+        <w:rPr>
+          <w:lang w:val="es-CL"/>
+        </w:rPr>
+        <w:t xml:space="preserve"> </w:t>
+      </w:r>
+      <w:proofErr w:type="spellStart"/>
+      <w:r>
+        <w:rPr>
+          <w:lang w:val="es-CL"/>
+        </w:rPr>
+        <w:t>mail_host</w:t>
+      </w:r>
+      <w:proofErr w:type="spellEnd"/>
+      <w:r>
+        <w:rPr>
+          <w:lang w:val="es-CL"/>
+        </w:rPr>
+        <w:t xml:space="preserve"> que se use Gmail, en la línea 28 MAIL_PORT =587 y otro host de correo usa un puerto especifico</w:t>
+      </w:r>
+      <w:r>
+        <w:rPr>
+          <w:lang w:val="es-CL"/>
+        </w:rPr>
+        <w:t xml:space="preserve">. Por último tenemos que en MAIL_USERNAME para añadir lo que para nuestro sistema sería nuestro correo o el correo del </w:t>
+      </w:r>
+      <w:proofErr w:type="gramStart"/>
+      <w:r>
+        <w:rPr>
+          <w:lang w:val="es-CL"/>
+        </w:rPr>
+        <w:t>administrador</w:t>
+      </w:r>
+      <w:r>
+        <w:rPr>
+          <w:lang w:val="es-CL"/>
+        </w:rPr>
+        <w:t>(</w:t>
+      </w:r>
+      <w:proofErr w:type="gramEnd"/>
+      <w:r>
+        <w:rPr>
+          <w:lang w:val="es-CL"/>
+        </w:rPr>
+        <w:t>que en este caso debe ser si o si Gmail)</w:t>
+      </w:r>
+      <w:r>
+        <w:rPr>
+          <w:lang w:val="es-CL"/>
+        </w:rPr>
+        <w:t xml:space="preserve">, y </w:t>
       </w:r>
       <w:r>
         <w:rPr>
@@ -1412,7 +1811,6 @@
         <w:rPr>
           <w:lang w:val="es-CL"/>
         </w:rPr>
-        <w:lastRenderedPageBreak/>
         <w:t>En nuestro correo Gmail debemos ingresar a:</w:t>
       </w:r>
       <w:r>
@@ -1443,7 +1841,29 @@
         <w:rPr>
           <w:lang w:val="es-CL"/>
         </w:rPr>
-        <w:t>En caso de que la cuenta de Gmail no este iniciada aparecerá esto:</w:t>
+        <w:t xml:space="preserve">En caso de que la cuenta de Gmail no </w:t>
+      </w:r>
+      <w:proofErr w:type="spellStart"/>
+      <w:proofErr w:type="gramStart"/>
+      <w:r>
+        <w:rPr>
+          <w:lang w:val="es-CL"/>
+        </w:rPr>
+        <w:t>este</w:t>
+      </w:r>
+      <w:proofErr w:type="spellEnd"/>
+      <w:r>
+        <w:rPr>
+          <w:lang w:val="es-CL"/>
+        </w:rPr>
+        <w:t xml:space="preserve"> iniciada</w:t>
+      </w:r>
+      <w:proofErr w:type="gramEnd"/>
+      <w:r>
+        <w:rPr>
+          <w:lang w:val="es-CL"/>
+        </w:rPr>
+        <w:t xml:space="preserve"> aparecerá esto:</w:t>
       </w:r>
     </w:p>
     <w:p>
@@ -1577,7 +1997,15 @@
     </w:p>
     <w:p>
       <w:r>
-        <w:t>Damos click en acceder</w:t>
+        <w:t xml:space="preserve">Damos </w:t>
+      </w:r>
+      <w:proofErr w:type="spellStart"/>
+      <w:r>
+        <w:t>click</w:t>
+      </w:r>
+      <w:proofErr w:type="spellEnd"/>
+      <w:r>
+        <w:t xml:space="preserve"> en acceder</w:t>
       </w:r>
       <w:r>
         <w:t>, y accedemos con el correo Gmail y nuestra contraseña.</w:t>
@@ -1591,7 +2019,6 @@
         </w:rPr>
       </w:pPr>
       <w:r>
-        <w:lastRenderedPageBreak/>
         <w:t xml:space="preserve">Una vez habiendo iniciado sesión: </w:t>
       </w:r>
       <w:hyperlink r:id="rId10" w:history="1">
@@ -1697,7 +2124,21 @@
         <w:rPr>
           <w:lang w:val="es-CL"/>
         </w:rPr>
-        <w:t xml:space="preserve">Posteriormente abrir la carpeta tesis(cd tesis) </w:t>
+        <w:t xml:space="preserve">Posteriormente abrir la carpeta </w:t>
+      </w:r>
+      <w:proofErr w:type="gramStart"/>
+      <w:r>
+        <w:rPr>
+          <w:lang w:val="es-CL"/>
+        </w:rPr>
+        <w:t>tesis(</w:t>
+      </w:r>
+      <w:proofErr w:type="gramEnd"/>
+      <w:r>
+        <w:rPr>
+          <w:lang w:val="es-CL"/>
+        </w:rPr>
+        <w:t xml:space="preserve">cd tesis) </w:t>
       </w:r>
       <w:r>
         <w:rPr>
@@ -1709,7 +2150,124 @@
         <w:rPr>
           <w:lang w:val="es-CL"/>
         </w:rPr>
-        <w:t>de la primera imagen y ejecutar el comando de laravel php artisan serve.</w:t>
+        <w:t xml:space="preserve">de la primera imagen y ejecutar el comando de </w:t>
+      </w:r>
+      <w:proofErr w:type="spellStart"/>
+      <w:r>
+        <w:rPr>
+          <w:lang w:val="es-CL"/>
+        </w:rPr>
+        <w:t>laravel</w:t>
+      </w:r>
+      <w:proofErr w:type="spellEnd"/>
+      <w:r>
+        <w:rPr>
+          <w:lang w:val="es-CL"/>
+        </w:rPr>
+        <w:t xml:space="preserve"> </w:t>
+      </w:r>
+      <w:proofErr w:type="spellStart"/>
+      <w:r>
+        <w:rPr>
+          <w:lang w:val="es-CL"/>
+        </w:rPr>
+        <w:t>php</w:t>
+      </w:r>
+      <w:proofErr w:type="spellEnd"/>
+      <w:r>
+        <w:rPr>
+          <w:lang w:val="es-CL"/>
+        </w:rPr>
+        <w:t xml:space="preserve"> </w:t>
+      </w:r>
+      <w:proofErr w:type="spellStart"/>
+      <w:r>
+        <w:rPr>
+          <w:lang w:val="es-CL"/>
+        </w:rPr>
+        <w:t>artisan</w:t>
+      </w:r>
+      <w:proofErr w:type="spellEnd"/>
+      <w:r>
+        <w:rPr>
+          <w:lang w:val="es-CL"/>
+        </w:rPr>
+        <w:t xml:space="preserve"> serve.</w:t>
+      </w:r>
+    </w:p>
+    <w:p>
+      <w:pPr>
+        <w:rPr>
+          <w:lang w:val="es-CL"/>
+        </w:rPr>
+      </w:pPr>
+    </w:p>
+    <w:p>
+      <w:r>
+        <w:t xml:space="preserve">El administrador es: </w:t>
+      </w:r>
+      <w:hyperlink r:id="rId12" w:history="1">
+        <w:r>
+          <w:rPr>
+            <w:rStyle w:val="Hyperlink"/>
+          </w:rPr>
+          <w:t>Admin@admin.com</w:t>
+        </w:r>
+      </w:hyperlink>
+    </w:p>
+    <w:p>
+      <w:r>
+        <w:t xml:space="preserve">La secretaria es: </w:t>
+      </w:r>
+      <w:hyperlink r:id="rId13" w:history="1">
+        <w:r>
+          <w:rPr>
+            <w:rStyle w:val="Hyperlink"/>
+          </w:rPr>
+          <w:t>bcastro@ucm.cl</w:t>
+        </w:r>
+      </w:hyperlink>
+    </w:p>
+    <w:p>
+      <w:r>
+        <w:t xml:space="preserve">El director de tesis es </w:t>
+      </w:r>
+      <w:hyperlink r:id="rId14" w:history="1">
+        <w:r>
+          <w:rPr>
+            <w:rStyle w:val="Hyperlink"/>
+          </w:rPr>
+          <w:t>IvanMer@gmail.com</w:t>
+        </w:r>
+      </w:hyperlink>
+    </w:p>
+    <w:p>
+      <w:pPr>
+        <w:rPr>
+          <w:rFonts w:ascii="Helvetica" w:hAnsi="Helvetica" w:cs="Helvetica"/>
+          <w:color w:val="1D2129"/>
+          <w:sz w:val="21"/>
+          <w:szCs w:val="21"/>
+          <w:shd w:val="clear" w:color="auto" w:fill="FFFFFF"/>
+        </w:rPr>
+      </w:pPr>
+      <w:r>
+        <w:t>El resto de los usuarios son profesores y alumnos.</w:t>
+      </w:r>
+      <w:r>
+        <w:rPr>
+          <w:rFonts w:ascii="Helvetica" w:hAnsi="Helvetica" w:cs="Helvetica"/>
+          <w:color w:val="1D2129"/>
+          <w:sz w:val="21"/>
+          <w:szCs w:val="21"/>
+          <w:shd w:val="clear" w:color="auto" w:fill="FFFFFF"/>
+        </w:rPr>
+        <w:t xml:space="preserve"> </w:t>
+      </w:r>
+    </w:p>
+    <w:p>
+      <w:r>
+        <w:t>Las contraseñas son todas 12345678</w:t>
       </w:r>
     </w:p>
     <w:p>

</xml_diff>